<commit_message>
v0.6 of PDD added, updated lux measurments, DEMO 3 requirements complete only bugs to be fixed
</commit_message>
<xml_diff>
--- a/PV System Effiency Monitor Resources/Report - PV System Efficiency Monitor.docx
+++ b/PV System Effiency Monitor Resources/Report - PV System Efficiency Monitor.docx
@@ -1,6 +1,6 @@
 
 <file path=word/document.xml><?xml version="1.0" encoding="utf-8"?>
-<w:document xmlns:wpc="http://schemas.microsoft.com/office/word/2010/wordprocessingCanvas" xmlns:cx="http://schemas.microsoft.com/office/drawing/2014/chartex" xmlns:cx1="http://schemas.microsoft.com/office/drawing/2015/9/8/chartex" xmlns:mc="http://schemas.openxmlformats.org/markup-compatibility/2006" xmlns:o="urn:schemas-microsoft-com:office:office" xmlns:r="http://schemas.openxmlformats.org/officeDocument/2006/relationships" xmlns:m="http://schemas.openxmlformats.org/officeDocument/2006/math" xmlns:v="urn:schemas-microsoft-com:vml" xmlns:wp14="http://schemas.microsoft.com/office/word/2010/wordprocessingDrawing" xmlns:wp="http://schemas.openxmlformats.org/drawingml/2006/wordprocessingDrawing" xmlns:w10="urn:schemas-microsoft-com:office:word" xmlns:w="http://schemas.openxmlformats.org/wordprocessingml/2006/main" xmlns:w14="http://schemas.microsoft.com/office/word/2010/wordml" xmlns:w15="http://schemas.microsoft.com/office/word/2012/wordml" xmlns:w16se="http://schemas.microsoft.com/office/word/2015/wordml/symex" xmlns:wpg="http://schemas.microsoft.com/office/word/2010/wordprocessingGroup" xmlns:wpi="http://schemas.microsoft.com/office/word/2010/wordprocessingInk" xmlns:wne="http://schemas.microsoft.com/office/word/2006/wordml" xmlns:wps="http://schemas.microsoft.com/office/word/2010/wordprocessingShape" mc:Ignorable="w14 w15 w16se wp14">
+<w:document xmlns:wpc="http://schemas.microsoft.com/office/word/2010/wordprocessingCanvas" xmlns:cx="http://schemas.microsoft.com/office/drawing/2014/chartex" xmlns:cx1="http://schemas.microsoft.com/office/drawing/2015/9/8/chartex" xmlns:cx2="http://schemas.microsoft.com/office/drawing/2015/10/21/chartex" xmlns:cx3="http://schemas.microsoft.com/office/drawing/2016/5/9/chartex" xmlns:cx4="http://schemas.microsoft.com/office/drawing/2016/5/10/chartex" xmlns:cx5="http://schemas.microsoft.com/office/drawing/2016/5/11/chartex" xmlns:cx6="http://schemas.microsoft.com/office/drawing/2016/5/12/chartex" xmlns:cx7="http://schemas.microsoft.com/office/drawing/2016/5/13/chartex" xmlns:cx8="http://schemas.microsoft.com/office/drawing/2016/5/14/chartex" xmlns:mc="http://schemas.openxmlformats.org/markup-compatibility/2006" xmlns:aink="http://schemas.microsoft.com/office/drawing/2016/ink" xmlns:am3d="http://schemas.microsoft.com/office/drawing/2017/model3d" xmlns:o="urn:schemas-microsoft-com:office:office" xmlns:oel="http://schemas.microsoft.com/office/2019/extlst" xmlns:r="http://schemas.openxmlformats.org/officeDocument/2006/relationships" xmlns:m="http://schemas.openxmlformats.org/officeDocument/2006/math" xmlns:v="urn:schemas-microsoft-com:vml" xmlns:wp14="http://schemas.microsoft.com/office/word/2010/wordprocessingDrawing" xmlns:wp="http://schemas.openxmlformats.org/drawingml/2006/wordprocessingDrawing" xmlns:w10="urn:schemas-microsoft-com:office:word" xmlns:w="http://schemas.openxmlformats.org/wordprocessingml/2006/main" xmlns:w14="http://schemas.microsoft.com/office/word/2010/wordml" xmlns:w15="http://schemas.microsoft.com/office/word/2012/wordml" xmlns:w16cex="http://schemas.microsoft.com/office/word/2018/wordml/cex" xmlns:w16cid="http://schemas.microsoft.com/office/word/2016/wordml/cid" xmlns:w16="http://schemas.microsoft.com/office/word/2018/wordml" xmlns:w16du="http://schemas.microsoft.com/office/word/2023/wordml/word16du" xmlns:w16sdtdh="http://schemas.microsoft.com/office/word/2020/wordml/sdtdatahash" xmlns:w16se="http://schemas.microsoft.com/office/word/2015/wordml/symex" xmlns:wpg="http://schemas.microsoft.com/office/word/2010/wordprocessingGroup" xmlns:wpi="http://schemas.microsoft.com/office/word/2010/wordprocessingInk" xmlns:wne="http://schemas.microsoft.com/office/word/2006/wordml" xmlns:wps="http://schemas.microsoft.com/office/word/2010/wordprocessingShape" mc:Ignorable="w14 w15 w16se w16cid w16 w16cex w16sdtdh w16du wp14">
   <w:body>
     <w:p/>
     <w:p/>
@@ -49,8 +49,6 @@
           </wp:inline>
         </w:drawing>
       </w:r>
-      <w:bookmarkStart w:id="0" w:name="_GoBack"/>
-      <w:bookmarkEnd w:id="0"/>
     </w:p>
     <w:p/>
     <w:p/>
@@ -140,14 +138,19 @@
       <w:r>
         <w:tab/>
       </w:r>
-      <w:r>
-        <w:t>[your name here]</w:t>
+      <w:proofErr w:type="spellStart"/>
+      <w:r>
+        <w:t>Dgibrilly</w:t>
+      </w:r>
+      <w:proofErr w:type="spellEnd"/>
+      <w:r>
+        <w:t xml:space="preserve"> M. Mutabazi</w:t>
       </w:r>
       <w:r>
         <w:tab/>
       </w:r>
       <w:r>
-        <w:t>[your student number here]</w:t>
+        <w:t>23765518</w:t>
       </w:r>
     </w:p>
     <w:p/>
@@ -158,7 +161,25 @@
         <w:pStyle w:val="Subtitle"/>
       </w:pPr>
       <w:r>
-        <w:t>[day/month/year(date)]</w:t>
+        <w:t>[</w:t>
+      </w:r>
+      <w:r>
+        <w:t>23</w:t>
+      </w:r>
+      <w:r>
+        <w:t>/</w:t>
+      </w:r>
+      <w:r>
+        <w:t>04</w:t>
+      </w:r>
+      <w:r>
+        <w:t>/</w:t>
+      </w:r>
+      <w:r>
+        <w:t>2024</w:t>
+      </w:r>
+      <w:r>
+        <w:t>]</w:t>
       </w:r>
     </w:p>
     <w:p/>
@@ -182,12 +203,20 @@
           <w:rStyle w:val="Strong"/>
         </w:rPr>
       </w:pPr>
+      <w:proofErr w:type="spellStart"/>
       <w:r>
         <w:rPr>
           <w:rStyle w:val="Strong"/>
         </w:rPr>
         <w:lastRenderedPageBreak/>
-        <w:t>Plagiaatverklaring / Plagiarism Declaration</w:t>
+        <w:t>Plagiaatverklaring</w:t>
+      </w:r>
+      <w:proofErr w:type="spellEnd"/>
+      <w:r>
+        <w:rPr>
+          <w:rStyle w:val="Strong"/>
+        </w:rPr>
+        <w:t xml:space="preserve"> / Plagiarism Declaration</w:t>
       </w:r>
     </w:p>
     <w:p>
@@ -393,12 +422,21 @@
           <w:szCs w:val="22"/>
         </w:rPr>
       </w:pPr>
+      <w:proofErr w:type="gramStart"/>
       <w:r>
         <w:rPr>
           <w:i/>
           <w:szCs w:val="22"/>
         </w:rPr>
-        <w:t>Accordingly all quotations and contributions from any source whatsoever (including the internet) have been cited fully. I understand that the reproduction of text without quotation marks (even when the source is cited) is plagiarism.</w:t>
+        <w:t>Accordingly</w:t>
+      </w:r>
+      <w:proofErr w:type="gramEnd"/>
+      <w:r>
+        <w:rPr>
+          <w:i/>
+          <w:szCs w:val="22"/>
+        </w:rPr>
+        <w:t xml:space="preserve"> all quotations and contributions from any source whatsoever (including the internet) have been cited fully. I understand that the reproduction of text without quotation marks (even when the source is cited) is plagiarism.</w:t>
       </w:r>
     </w:p>
     <w:p>
@@ -417,7 +455,357 @@
         <w:rPr>
           <w:szCs w:val="22"/>
         </w:rPr>
-        <w:t xml:space="preserve">Ek verklaar dat die werk in hierdie skryfstuk vervat, behalwe waar anders aangedui, my eie oorspronklike werk is en dat ek dit nie vantevore in die geheel of gedeeltelik ingehandig het vir bepunting in hierdie module/werkstuk of </w:t>
+        <w:t xml:space="preserve">Ek </w:t>
+      </w:r>
+      <w:proofErr w:type="spellStart"/>
+      <w:r>
+        <w:rPr>
+          <w:szCs w:val="22"/>
+        </w:rPr>
+        <w:t>verklaar</w:t>
+      </w:r>
+      <w:proofErr w:type="spellEnd"/>
+      <w:r>
+        <w:rPr>
+          <w:szCs w:val="22"/>
+        </w:rPr>
+        <w:t xml:space="preserve"> </w:t>
+      </w:r>
+      <w:proofErr w:type="spellStart"/>
+      <w:r>
+        <w:rPr>
+          <w:szCs w:val="22"/>
+        </w:rPr>
+        <w:t>dat</w:t>
+      </w:r>
+      <w:proofErr w:type="spellEnd"/>
+      <w:r>
+        <w:rPr>
+          <w:szCs w:val="22"/>
+        </w:rPr>
+        <w:t xml:space="preserve"> die </w:t>
+      </w:r>
+      <w:proofErr w:type="spellStart"/>
+      <w:r>
+        <w:rPr>
+          <w:szCs w:val="22"/>
+        </w:rPr>
+        <w:t>werk</w:t>
+      </w:r>
+      <w:proofErr w:type="spellEnd"/>
+      <w:r>
+        <w:rPr>
+          <w:szCs w:val="22"/>
+        </w:rPr>
+        <w:t xml:space="preserve"> in </w:t>
+      </w:r>
+      <w:proofErr w:type="spellStart"/>
+      <w:r>
+        <w:rPr>
+          <w:szCs w:val="22"/>
+        </w:rPr>
+        <w:t>hierdie</w:t>
+      </w:r>
+      <w:proofErr w:type="spellEnd"/>
+      <w:r>
+        <w:rPr>
+          <w:szCs w:val="22"/>
+        </w:rPr>
+        <w:t xml:space="preserve"> </w:t>
+      </w:r>
+      <w:proofErr w:type="spellStart"/>
+      <w:r>
+        <w:rPr>
+          <w:szCs w:val="22"/>
+        </w:rPr>
+        <w:t>skryfstuk</w:t>
+      </w:r>
+      <w:proofErr w:type="spellEnd"/>
+      <w:r>
+        <w:rPr>
+          <w:szCs w:val="22"/>
+        </w:rPr>
+        <w:t xml:space="preserve"> </w:t>
+      </w:r>
+      <w:proofErr w:type="spellStart"/>
+      <w:r>
+        <w:rPr>
+          <w:szCs w:val="22"/>
+        </w:rPr>
+        <w:t>vervat</w:t>
+      </w:r>
+      <w:proofErr w:type="spellEnd"/>
+      <w:r>
+        <w:rPr>
+          <w:szCs w:val="22"/>
+        </w:rPr>
+        <w:t xml:space="preserve">, </w:t>
+      </w:r>
+      <w:proofErr w:type="spellStart"/>
+      <w:r>
+        <w:rPr>
+          <w:szCs w:val="22"/>
+        </w:rPr>
+        <w:t>behalwe</w:t>
+      </w:r>
+      <w:proofErr w:type="spellEnd"/>
+      <w:r>
+        <w:rPr>
+          <w:szCs w:val="22"/>
+        </w:rPr>
+        <w:t xml:space="preserve"> </w:t>
+      </w:r>
+      <w:proofErr w:type="spellStart"/>
+      <w:r>
+        <w:rPr>
+          <w:szCs w:val="22"/>
+        </w:rPr>
+        <w:t>waar</w:t>
+      </w:r>
+      <w:proofErr w:type="spellEnd"/>
+      <w:r>
+        <w:rPr>
+          <w:szCs w:val="22"/>
+        </w:rPr>
+        <w:t xml:space="preserve"> </w:t>
+      </w:r>
+      <w:proofErr w:type="spellStart"/>
+      <w:r>
+        <w:rPr>
+          <w:szCs w:val="22"/>
+        </w:rPr>
+        <w:t>anders</w:t>
+      </w:r>
+      <w:proofErr w:type="spellEnd"/>
+      <w:r>
+        <w:rPr>
+          <w:szCs w:val="22"/>
+        </w:rPr>
+        <w:t xml:space="preserve"> </w:t>
+      </w:r>
+      <w:proofErr w:type="spellStart"/>
+      <w:r>
+        <w:rPr>
+          <w:szCs w:val="22"/>
+        </w:rPr>
+        <w:t>aangedui</w:t>
+      </w:r>
+      <w:proofErr w:type="spellEnd"/>
+      <w:r>
+        <w:rPr>
+          <w:szCs w:val="22"/>
+        </w:rPr>
+        <w:t xml:space="preserve">, my </w:t>
+      </w:r>
+      <w:proofErr w:type="spellStart"/>
+      <w:r>
+        <w:rPr>
+          <w:szCs w:val="22"/>
+        </w:rPr>
+        <w:t>eie</w:t>
+      </w:r>
+      <w:proofErr w:type="spellEnd"/>
+      <w:r>
+        <w:rPr>
+          <w:szCs w:val="22"/>
+        </w:rPr>
+        <w:t xml:space="preserve"> </w:t>
+      </w:r>
+      <w:proofErr w:type="spellStart"/>
+      <w:r>
+        <w:rPr>
+          <w:szCs w:val="22"/>
+        </w:rPr>
+        <w:t>oorspronklike</w:t>
+      </w:r>
+      <w:proofErr w:type="spellEnd"/>
+      <w:r>
+        <w:rPr>
+          <w:szCs w:val="22"/>
+        </w:rPr>
+        <w:t xml:space="preserve"> </w:t>
+      </w:r>
+      <w:proofErr w:type="spellStart"/>
+      <w:r>
+        <w:rPr>
+          <w:szCs w:val="22"/>
+        </w:rPr>
+        <w:t>werk</w:t>
+      </w:r>
+      <w:proofErr w:type="spellEnd"/>
+      <w:r>
+        <w:rPr>
+          <w:szCs w:val="22"/>
+        </w:rPr>
+        <w:t xml:space="preserve"> is </w:t>
+      </w:r>
+      <w:proofErr w:type="spellStart"/>
+      <w:r>
+        <w:rPr>
+          <w:szCs w:val="22"/>
+        </w:rPr>
+        <w:t>en</w:t>
+      </w:r>
+      <w:proofErr w:type="spellEnd"/>
+      <w:r>
+        <w:rPr>
+          <w:szCs w:val="22"/>
+        </w:rPr>
+        <w:t xml:space="preserve"> </w:t>
+      </w:r>
+      <w:proofErr w:type="spellStart"/>
+      <w:r>
+        <w:rPr>
+          <w:szCs w:val="22"/>
+        </w:rPr>
+        <w:t>dat</w:t>
+      </w:r>
+      <w:proofErr w:type="spellEnd"/>
+      <w:r>
+        <w:rPr>
+          <w:szCs w:val="22"/>
+        </w:rPr>
+        <w:t xml:space="preserve"> ek </w:t>
+      </w:r>
+      <w:proofErr w:type="spellStart"/>
+      <w:r>
+        <w:rPr>
+          <w:szCs w:val="22"/>
+        </w:rPr>
+        <w:t>dit</w:t>
+      </w:r>
+      <w:proofErr w:type="spellEnd"/>
+      <w:r>
+        <w:rPr>
+          <w:szCs w:val="22"/>
+        </w:rPr>
+        <w:t xml:space="preserve"> </w:t>
+      </w:r>
+      <w:proofErr w:type="spellStart"/>
+      <w:r>
+        <w:rPr>
+          <w:szCs w:val="22"/>
+        </w:rPr>
+        <w:t>nie</w:t>
+      </w:r>
+      <w:proofErr w:type="spellEnd"/>
+      <w:r>
+        <w:rPr>
+          <w:szCs w:val="22"/>
+        </w:rPr>
+        <w:t xml:space="preserve"> </w:t>
+      </w:r>
+      <w:proofErr w:type="spellStart"/>
+      <w:r>
+        <w:rPr>
+          <w:szCs w:val="22"/>
+        </w:rPr>
+        <w:t>vantevore</w:t>
+      </w:r>
+      <w:proofErr w:type="spellEnd"/>
+      <w:r>
+        <w:rPr>
+          <w:szCs w:val="22"/>
+        </w:rPr>
+        <w:t xml:space="preserve"> in die </w:t>
+      </w:r>
+      <w:proofErr w:type="spellStart"/>
+      <w:r>
+        <w:rPr>
+          <w:szCs w:val="22"/>
+        </w:rPr>
+        <w:t>geheel</w:t>
+      </w:r>
+      <w:proofErr w:type="spellEnd"/>
+      <w:r>
+        <w:rPr>
+          <w:szCs w:val="22"/>
+        </w:rPr>
+        <w:t xml:space="preserve"> of </w:t>
+      </w:r>
+      <w:proofErr w:type="spellStart"/>
+      <w:r>
+        <w:rPr>
+          <w:szCs w:val="22"/>
+        </w:rPr>
+        <w:t>gedeeltelik</w:t>
+      </w:r>
+      <w:proofErr w:type="spellEnd"/>
+      <w:r>
+        <w:rPr>
+          <w:szCs w:val="22"/>
+        </w:rPr>
+        <w:t xml:space="preserve"> </w:t>
+      </w:r>
+      <w:proofErr w:type="spellStart"/>
+      <w:r>
+        <w:rPr>
+          <w:szCs w:val="22"/>
+        </w:rPr>
+        <w:t>ingehandig</w:t>
+      </w:r>
+      <w:proofErr w:type="spellEnd"/>
+      <w:r>
+        <w:rPr>
+          <w:szCs w:val="22"/>
+        </w:rPr>
+        <w:t xml:space="preserve"> het </w:t>
+      </w:r>
+      <w:proofErr w:type="spellStart"/>
+      <w:r>
+        <w:rPr>
+          <w:szCs w:val="22"/>
+        </w:rPr>
+        <w:t>vir</w:t>
+      </w:r>
+      <w:proofErr w:type="spellEnd"/>
+      <w:r>
+        <w:rPr>
+          <w:szCs w:val="22"/>
+        </w:rPr>
+        <w:t xml:space="preserve"> </w:t>
+      </w:r>
+      <w:proofErr w:type="spellStart"/>
+      <w:r>
+        <w:rPr>
+          <w:szCs w:val="22"/>
+        </w:rPr>
+        <w:t>bepunting</w:t>
+      </w:r>
+      <w:proofErr w:type="spellEnd"/>
+      <w:r>
+        <w:rPr>
+          <w:szCs w:val="22"/>
+        </w:rPr>
+        <w:t xml:space="preserve"> in </w:t>
+      </w:r>
+      <w:proofErr w:type="spellStart"/>
+      <w:r>
+        <w:rPr>
+          <w:szCs w:val="22"/>
+        </w:rPr>
+        <w:t>hierdie</w:t>
+      </w:r>
+      <w:proofErr w:type="spellEnd"/>
+      <w:r>
+        <w:rPr>
+          <w:szCs w:val="22"/>
+        </w:rPr>
+        <w:t xml:space="preserve"> module/</w:t>
+      </w:r>
+      <w:proofErr w:type="spellStart"/>
+      <w:r>
+        <w:rPr>
+          <w:szCs w:val="22"/>
+        </w:rPr>
+        <w:t>werkstuk</w:t>
+      </w:r>
+      <w:proofErr w:type="spellEnd"/>
+      <w:r>
+        <w:rPr>
+          <w:szCs w:val="22"/>
+        </w:rPr>
+        <w:t xml:space="preserve"> of </w:t>
       </w:r>
       <w:r>
         <w:rPr>
@@ -429,7 +817,49 @@
         <w:rPr>
           <w:szCs w:val="22"/>
         </w:rPr>
-        <w:t>n ander module/werkstuk nie.</w:t>
+        <w:t xml:space="preserve">n </w:t>
+      </w:r>
+      <w:proofErr w:type="spellStart"/>
+      <w:r>
+        <w:rPr>
+          <w:szCs w:val="22"/>
+        </w:rPr>
+        <w:t>ander</w:t>
+      </w:r>
+      <w:proofErr w:type="spellEnd"/>
+      <w:r>
+        <w:rPr>
+          <w:szCs w:val="22"/>
+        </w:rPr>
+        <w:t xml:space="preserve"> module/</w:t>
+      </w:r>
+      <w:proofErr w:type="spellStart"/>
+      <w:r>
+        <w:rPr>
+          <w:szCs w:val="22"/>
+        </w:rPr>
+        <w:t>werkstuk</w:t>
+      </w:r>
+      <w:proofErr w:type="spellEnd"/>
+      <w:r>
+        <w:rPr>
+          <w:szCs w:val="22"/>
+        </w:rPr>
+        <w:t xml:space="preserve"> </w:t>
+      </w:r>
+      <w:proofErr w:type="spellStart"/>
+      <w:r>
+        <w:rPr>
+          <w:szCs w:val="22"/>
+        </w:rPr>
+        <w:t>nie</w:t>
+      </w:r>
+      <w:proofErr w:type="spellEnd"/>
+      <w:r>
+        <w:rPr>
+          <w:szCs w:val="22"/>
+        </w:rPr>
+        <w:t>.</w:t>
       </w:r>
     </w:p>
     <w:p>
@@ -511,7 +941,11 @@
               <w:bottom w:val="single" w:sz="4" w:space="0" w:color="000000" w:themeColor="text1"/>
             </w:tcBorders>
           </w:tcPr>
-          <w:p/>
+          <w:p>
+            <w:r>
+              <w:t xml:space="preserve">           23765518</w:t>
+            </w:r>
+          </w:p>
         </w:tc>
       </w:tr>
       <w:tr>
@@ -529,8 +963,13 @@
             <w:pPr>
               <w:ind w:firstLine="0"/>
             </w:pPr>
-            <w:r>
-              <w:t xml:space="preserve">Handtekening / </w:t>
+            <w:proofErr w:type="spellStart"/>
+            <w:r>
+              <w:t>Handtekening</w:t>
+            </w:r>
+            <w:proofErr w:type="spellEnd"/>
+            <w:r>
+              <w:t xml:space="preserve"> / </w:t>
             </w:r>
             <w:r>
               <w:rPr>
@@ -557,8 +996,13 @@
             <w:pPr>
               <w:ind w:firstLine="0"/>
             </w:pPr>
-            <w:r>
-              <w:t xml:space="preserve">Studentenommer / </w:t>
+            <w:proofErr w:type="spellStart"/>
+            <w:r>
+              <w:t>Studentenommer</w:t>
+            </w:r>
+            <w:proofErr w:type="spellEnd"/>
+            <w:r>
+              <w:t xml:space="preserve"> / </w:t>
             </w:r>
             <w:r>
               <w:rPr>
@@ -582,6 +1026,11 @@
             </w:tcBorders>
           </w:tcPr>
           <w:p/>
+          <w:p>
+            <w:r>
+              <w:t xml:space="preserve">                        D.M Mutabazi</w:t>
+            </w:r>
+          </w:p>
         </w:tc>
         <w:tc>
           <w:tcPr>
@@ -597,6 +1046,11 @@
             </w:tcBorders>
           </w:tcPr>
           <w:p/>
+          <w:p>
+            <w:r>
+              <w:t xml:space="preserve">        23/04/2024</w:t>
+            </w:r>
+          </w:p>
         </w:tc>
       </w:tr>
       <w:tr>
@@ -614,8 +1068,21 @@
             <w:pPr>
               <w:ind w:firstLine="0"/>
             </w:pPr>
-            <w:r>
-              <w:t xml:space="preserve">Voorletters en van / </w:t>
+            <w:proofErr w:type="spellStart"/>
+            <w:r>
+              <w:t>Voorletters</w:t>
+            </w:r>
+            <w:proofErr w:type="spellEnd"/>
+            <w:r>
+              <w:t xml:space="preserve"> </w:t>
+            </w:r>
+            <w:proofErr w:type="spellStart"/>
+            <w:r>
+              <w:t>en</w:t>
+            </w:r>
+            <w:proofErr w:type="spellEnd"/>
+            <w:r>
+              <w:t xml:space="preserve"> van / </w:t>
             </w:r>
             <w:r>
               <w:rPr>
@@ -684,116 +1151,343 @@
     </w:p>
     <w:p>
       <w:pPr>
-        <w:pStyle w:val="AbstractBody"/>
-        <w:ind w:firstLine="0"/>
-      </w:pPr>
-      <w:r>
-        <w:t>This will be</w:t>
-      </w:r>
-      <w:r>
-        <w:t xml:space="preserve"> wher</w:t>
-      </w:r>
-      <w:r>
-        <w:t>e</w:t>
-      </w:r>
-      <w:r>
-        <w:t xml:space="preserve"> you write your abstract, eg:</w:t>
-      </w:r>
-    </w:p>
-    <w:p>
-      <w:pPr>
-        <w:pStyle w:val="AbstractBody"/>
-        <w:ind w:firstLine="0"/>
-      </w:pPr>
-      <w:r>
-        <w:t>New York (NY), central processing units (CPUs) and United Nations (UN) are abbreviations whereas The number of angels per unit area (</w:t>
-      </w:r>
-      <m:oMath>
-        <m:r>
-          <w:rPr>
-            <w:rFonts w:ascii="Cambria Math" w:hAnsi="Cambria Math"/>
-          </w:rPr>
-          <m:t>a</m:t>
-        </m:r>
-      </m:oMath>
-      <w:r>
-        <w:t>), The number of angels per needle point (</w:t>
-      </w:r>
-      <m:oMath>
-        <m:r>
-          <w:rPr>
-            <w:rFonts w:ascii="Cambria Math" w:hAnsi="Cambria Math"/>
-          </w:rPr>
-          <m:t>N</m:t>
-        </m:r>
-      </m:oMath>
-      <w:r>
-        <w:t>) and The area of the needle point (</w:t>
-      </w:r>
-      <m:oMath>
-        <m:r>
-          <w:rPr>
-            <w:rFonts w:ascii="Cambria Math" w:hAnsi="Cambria Math"/>
-          </w:rPr>
-          <m:t>A</m:t>
-        </m:r>
-      </m:oMath>
-      <w:r>
-        <w:t xml:space="preserve">) are part of the symbols. Repeat after me: NY, CPUs and UN are abbreviations whereas </w:t>
-      </w:r>
-      <m:oMath>
-        <m:r>
-          <w:rPr>
-            <w:rFonts w:ascii="Cambria Math" w:hAnsi="Cambria Math"/>
-          </w:rPr>
-          <m:t>a</m:t>
-        </m:r>
-      </m:oMath>
-      <w:r>
-        <w:t xml:space="preserve">, </w:t>
-      </w:r>
-      <m:oMath>
-        <m:r>
-          <w:rPr>
-            <w:rFonts w:ascii="Cambria Math" w:hAnsi="Cambria Math"/>
-          </w:rPr>
-          <m:t>N</m:t>
-        </m:r>
-      </m:oMath>
-      <w:r>
-        <w:t xml:space="preserve"> and </w:t>
-      </w:r>
-      <m:oMath>
-        <m:r>
-          <w:rPr>
-            <w:rFonts w:ascii="Cambria Math" w:hAnsi="Cambria Math"/>
-          </w:rPr>
-          <m:t>A</m:t>
-        </m:r>
-      </m:oMath>
-      <w:r>
-        <w:t xml:space="preserve"> are part of t</w:t>
-      </w:r>
-      <w:r>
-        <w:t xml:space="preserve"> </w:t>
-      </w:r>
-      <w:r>
-        <w:t>he symbols.</w:t>
-      </w:r>
-    </w:p>
-    <w:p>
-      <w:pPr>
-        <w:rPr>
-          <w:rStyle w:val="Strong"/>
-          <w:sz w:val="19"/>
-          <w:szCs w:val="19"/>
-        </w:rPr>
-        <w:sectPr>
-          <w:pgSz w:w="11907" w:h="16839" w:code="9"/>
-          <w:pgMar w:top="1134" w:right="1928" w:bottom="1134" w:left="1928" w:header="720" w:footer="720" w:gutter="0"/>
-          <w:cols w:space="720"/>
-          <w:docGrid w:linePitch="360"/>
-        </w:sectPr>
+        <w:pStyle w:val="TOCHeading"/>
+        <w:rPr>
+          <w:rFonts w:asciiTheme="majorHAnsi" w:hAnsiTheme="majorHAnsi" w:cs="Segoe UI"/>
+          <w:b w:val="0"/>
+          <w:bCs/>
+          <w:color w:val="0D0D0D"/>
+          <w:sz w:val="20"/>
+          <w:szCs w:val="22"/>
+          <w:shd w:val="clear" w:color="auto" w:fill="FFFFFF"/>
+        </w:rPr>
+      </w:pPr>
+      <w:r>
+        <w:rPr>
+          <w:rFonts w:asciiTheme="majorHAnsi" w:hAnsiTheme="majorHAnsi" w:cs="Segoe UI"/>
+          <w:b w:val="0"/>
+          <w:bCs/>
+          <w:color w:val="0D0D0D"/>
+          <w:sz w:val="20"/>
+          <w:szCs w:val="22"/>
+          <w:shd w:val="clear" w:color="auto" w:fill="FFFFFF"/>
+        </w:rPr>
+        <w:t>The adoption of solar photovoltaic (PV) power in South Africa has surged in recent years due to improved ROI driven by reduced costs of PV modules, inverters, and batteries. However, the efficiency of PV systems can be compromised by dirty or soiled PV modules, leading to financial losses. This project aims to address this issue by developing a multi-functional light source that helps PV system owners assess the percentage of reduced power output due to dust/soiling. By providing a clear indicator of when cleaning is necessary, this device will enable users to maximize their PV system's performance and ROI. This report outlines the design, implementation, and testing of the device, along with recommendations for further improvements and real-world applications.</w:t>
+      </w:r>
+    </w:p>
+    <w:p>
+      <w:pPr>
+        <w:rPr>
+          <w:lang w:eastAsia="en-US"/>
+        </w:rPr>
+      </w:pPr>
+    </w:p>
+    <w:p>
+      <w:pPr>
+        <w:rPr>
+          <w:lang w:eastAsia="en-US"/>
+        </w:rPr>
+      </w:pPr>
+    </w:p>
+    <w:p>
+      <w:pPr>
+        <w:rPr>
+          <w:lang w:eastAsia="en-US"/>
+        </w:rPr>
+      </w:pPr>
+    </w:p>
+    <w:p>
+      <w:pPr>
+        <w:rPr>
+          <w:lang w:eastAsia="en-US"/>
+        </w:rPr>
+      </w:pPr>
+    </w:p>
+    <w:p>
+      <w:pPr>
+        <w:rPr>
+          <w:lang w:eastAsia="en-US"/>
+        </w:rPr>
+      </w:pPr>
+    </w:p>
+    <w:p>
+      <w:pPr>
+        <w:rPr>
+          <w:lang w:eastAsia="en-US"/>
+        </w:rPr>
+      </w:pPr>
+    </w:p>
+    <w:p>
+      <w:pPr>
+        <w:rPr>
+          <w:lang w:eastAsia="en-US"/>
+        </w:rPr>
+      </w:pPr>
+    </w:p>
+    <w:p>
+      <w:pPr>
+        <w:rPr>
+          <w:lang w:eastAsia="en-US"/>
+        </w:rPr>
+      </w:pPr>
+    </w:p>
+    <w:p>
+      <w:pPr>
+        <w:rPr>
+          <w:lang w:eastAsia="en-US"/>
+        </w:rPr>
+      </w:pPr>
+    </w:p>
+    <w:p>
+      <w:pPr>
+        <w:rPr>
+          <w:lang w:eastAsia="en-US"/>
+        </w:rPr>
+      </w:pPr>
+    </w:p>
+    <w:p>
+      <w:pPr>
+        <w:rPr>
+          <w:lang w:eastAsia="en-US"/>
+        </w:rPr>
+      </w:pPr>
+    </w:p>
+    <w:p>
+      <w:pPr>
+        <w:rPr>
+          <w:lang w:eastAsia="en-US"/>
+        </w:rPr>
+      </w:pPr>
+    </w:p>
+    <w:p>
+      <w:pPr>
+        <w:rPr>
+          <w:lang w:eastAsia="en-US"/>
+        </w:rPr>
+      </w:pPr>
+    </w:p>
+    <w:p>
+      <w:pPr>
+        <w:rPr>
+          <w:lang w:eastAsia="en-US"/>
+        </w:rPr>
+      </w:pPr>
+    </w:p>
+    <w:p>
+      <w:pPr>
+        <w:rPr>
+          <w:lang w:eastAsia="en-US"/>
+        </w:rPr>
+      </w:pPr>
+    </w:p>
+    <w:p>
+      <w:pPr>
+        <w:rPr>
+          <w:lang w:eastAsia="en-US"/>
+        </w:rPr>
+      </w:pPr>
+    </w:p>
+    <w:p>
+      <w:pPr>
+        <w:rPr>
+          <w:lang w:eastAsia="en-US"/>
+        </w:rPr>
+      </w:pPr>
+    </w:p>
+    <w:p>
+      <w:pPr>
+        <w:rPr>
+          <w:lang w:eastAsia="en-US"/>
+        </w:rPr>
+      </w:pPr>
+    </w:p>
+    <w:p>
+      <w:pPr>
+        <w:rPr>
+          <w:lang w:eastAsia="en-US"/>
+        </w:rPr>
+      </w:pPr>
+    </w:p>
+    <w:p>
+      <w:pPr>
+        <w:rPr>
+          <w:lang w:eastAsia="en-US"/>
+        </w:rPr>
+      </w:pPr>
+    </w:p>
+    <w:p>
+      <w:pPr>
+        <w:rPr>
+          <w:lang w:eastAsia="en-US"/>
+        </w:rPr>
+      </w:pPr>
+    </w:p>
+    <w:p>
+      <w:pPr>
+        <w:rPr>
+          <w:lang w:eastAsia="en-US"/>
+        </w:rPr>
+      </w:pPr>
+    </w:p>
+    <w:p>
+      <w:pPr>
+        <w:rPr>
+          <w:lang w:eastAsia="en-US"/>
+        </w:rPr>
+      </w:pPr>
+    </w:p>
+    <w:p>
+      <w:pPr>
+        <w:rPr>
+          <w:lang w:eastAsia="en-US"/>
+        </w:rPr>
+      </w:pPr>
+    </w:p>
+    <w:p>
+      <w:pPr>
+        <w:rPr>
+          <w:lang w:eastAsia="en-US"/>
+        </w:rPr>
+      </w:pPr>
+    </w:p>
+    <w:p>
+      <w:pPr>
+        <w:rPr>
+          <w:lang w:eastAsia="en-US"/>
+        </w:rPr>
+      </w:pPr>
+    </w:p>
+    <w:p>
+      <w:pPr>
+        <w:rPr>
+          <w:lang w:eastAsia="en-US"/>
+        </w:rPr>
+      </w:pPr>
+    </w:p>
+    <w:p>
+      <w:pPr>
+        <w:rPr>
+          <w:lang w:eastAsia="en-US"/>
+        </w:rPr>
+      </w:pPr>
+    </w:p>
+    <w:p>
+      <w:pPr>
+        <w:rPr>
+          <w:lang w:eastAsia="en-US"/>
+        </w:rPr>
+      </w:pPr>
+    </w:p>
+    <w:p>
+      <w:pPr>
+        <w:rPr>
+          <w:lang w:eastAsia="en-US"/>
+        </w:rPr>
+      </w:pPr>
+    </w:p>
+    <w:p>
+      <w:pPr>
+        <w:rPr>
+          <w:lang w:eastAsia="en-US"/>
+        </w:rPr>
+      </w:pPr>
+    </w:p>
+    <w:p>
+      <w:pPr>
+        <w:rPr>
+          <w:lang w:eastAsia="en-US"/>
+        </w:rPr>
+      </w:pPr>
+    </w:p>
+    <w:p>
+      <w:pPr>
+        <w:rPr>
+          <w:lang w:eastAsia="en-US"/>
+        </w:rPr>
+      </w:pPr>
+    </w:p>
+    <w:p>
+      <w:pPr>
+        <w:rPr>
+          <w:lang w:eastAsia="en-US"/>
+        </w:rPr>
+      </w:pPr>
+    </w:p>
+    <w:p>
+      <w:pPr>
+        <w:rPr>
+          <w:lang w:eastAsia="en-US"/>
+        </w:rPr>
+      </w:pPr>
+    </w:p>
+    <w:p>
+      <w:pPr>
+        <w:rPr>
+          <w:lang w:eastAsia="en-US"/>
+        </w:rPr>
+      </w:pPr>
+    </w:p>
+    <w:p>
+      <w:pPr>
+        <w:rPr>
+          <w:lang w:eastAsia="en-US"/>
+        </w:rPr>
+      </w:pPr>
+    </w:p>
+    <w:p>
+      <w:pPr>
+        <w:rPr>
+          <w:lang w:eastAsia="en-US"/>
+        </w:rPr>
+      </w:pPr>
+    </w:p>
+    <w:p>
+      <w:pPr>
+        <w:rPr>
+          <w:lang w:eastAsia="en-US"/>
+        </w:rPr>
+      </w:pPr>
+    </w:p>
+    <w:p>
+      <w:pPr>
+        <w:rPr>
+          <w:lang w:eastAsia="en-US"/>
+        </w:rPr>
+      </w:pPr>
+    </w:p>
+    <w:p>
+      <w:pPr>
+        <w:rPr>
+          <w:lang w:eastAsia="en-US"/>
+        </w:rPr>
+      </w:pPr>
+    </w:p>
+    <w:p>
+      <w:pPr>
+        <w:rPr>
+          <w:lang w:eastAsia="en-US"/>
+        </w:rPr>
+      </w:pPr>
+    </w:p>
+    <w:p>
+      <w:pPr>
+        <w:rPr>
+          <w:lang w:eastAsia="en-US"/>
+        </w:rPr>
+      </w:pPr>
+    </w:p>
+    <w:p>
+      <w:pPr>
+        <w:rPr>
+          <w:lang w:eastAsia="en-US"/>
+        </w:rPr>
+      </w:pPr>
+    </w:p>
+    <w:p>
+      <w:pPr>
+        <w:rPr>
+          <w:lang w:eastAsia="en-US"/>
+        </w:rPr>
       </w:pPr>
     </w:p>
     <w:sdt>
@@ -2718,246 +3412,254 @@
       <w:pPr>
         <w:pStyle w:val="Heading1"/>
       </w:pPr>
-      <w:bookmarkStart w:id="1" w:name="_Toc479770032"/>
-      <w:bookmarkStart w:id="2" w:name="_Toc159310099"/>
+      <w:bookmarkStart w:id="0" w:name="_Toc479770032"/>
+      <w:bookmarkStart w:id="1" w:name="_Toc159310099"/>
       <w:r>
         <w:lastRenderedPageBreak/>
         <w:t>Introduction</w:t>
       </w:r>
+      <w:bookmarkEnd w:id="0"/>
       <w:bookmarkEnd w:id="1"/>
+    </w:p>
+    <w:p>
+      <w:r>
+        <w:t xml:space="preserve">Here you describe your overall project briefly, </w:t>
+      </w:r>
+      <w:r>
+        <w:t>context, requirements, aims etc</w:t>
+      </w:r>
+      <w:r>
+        <w:t>.</w:t>
+      </w:r>
+      <w:r>
+        <w:t xml:space="preserve"> For more details on the marks that will be awarded per section see </w:t>
+      </w:r>
+      <w:r>
+        <w:t>the</w:t>
+      </w:r>
+      <w:r>
+        <w:t xml:space="preserve"> </w:t>
+      </w:r>
+      <w:r>
+        <w:rPr>
+          <w:i/>
+        </w:rPr>
+        <w:t>Design (E) 314 -</w:t>
+      </w:r>
+      <w:r>
+        <w:rPr>
+          <w:i/>
+        </w:rPr>
+        <w:t xml:space="preserve"> </w:t>
+      </w:r>
+      <w:r>
+        <w:rPr>
+          <w:i/>
+        </w:rPr>
+        <w:t>20</w:t>
+      </w:r>
+      <w:r>
+        <w:rPr>
+          <w:i/>
+        </w:rPr>
+        <w:t>2</w:t>
+      </w:r>
+      <w:r>
+        <w:rPr>
+          <w:i/>
+        </w:rPr>
+        <w:t>3</w:t>
+      </w:r>
+      <w:r>
+        <w:rPr>
+          <w:i/>
+        </w:rPr>
+        <w:t xml:space="preserve"> Report Marking Scheme</w:t>
+      </w:r>
+      <w:r>
+        <w:t xml:space="preserve"> document.</w:t>
+      </w:r>
+    </w:p>
+    <w:p/>
+    <w:p>
+      <w:pPr>
+        <w:rPr>
+          <w:color w:val="FF0000"/>
+        </w:rPr>
+      </w:pPr>
+      <w:r>
+        <w:rPr>
+          <w:color w:val="FF0000"/>
+        </w:rPr>
+        <w:t xml:space="preserve">Please </w:t>
+      </w:r>
+      <w:r>
+        <w:rPr>
+          <w:color w:val="FF0000"/>
+        </w:rPr>
+        <w:t xml:space="preserve">note that this is a template, please </w:t>
+      </w:r>
+      <w:r>
+        <w:rPr>
+          <w:color w:val="FF0000"/>
+        </w:rPr>
+        <w:t>see the PDD Chapter 7</w:t>
+      </w:r>
+      <w:r>
+        <w:rPr>
+          <w:color w:val="FF0000"/>
+        </w:rPr>
+        <w:t xml:space="preserve"> for the full details of what sub-sections need to be covered and where marks will be awarded. Please reference your work properly if you obtained information from any external sources. </w:t>
+      </w:r>
+    </w:p>
+    <w:p>
+      <w:pPr>
+        <w:pStyle w:val="Heading1"/>
+      </w:pPr>
+      <w:bookmarkStart w:id="2" w:name="_Toc479770034"/>
+      <w:bookmarkStart w:id="3" w:name="_Toc159310100"/>
+      <w:r>
+        <w:t>S</w:t>
+      </w:r>
+      <w:r>
+        <w:t>ystem description</w:t>
+      </w:r>
       <w:bookmarkEnd w:id="2"/>
-    </w:p>
-    <w:p>
-      <w:r>
-        <w:t xml:space="preserve">Here you describe your overall project briefly, </w:t>
-      </w:r>
-      <w:r>
-        <w:t>context, requirements, aims etc</w:t>
+      <w:bookmarkEnd w:id="3"/>
+    </w:p>
+    <w:p>
+      <w:r>
+        <w:t xml:space="preserve">Here you will describe your system, </w:t>
+      </w:r>
+      <w:proofErr w:type="spellStart"/>
+      <w:r>
+        <w:t>eg</w:t>
+      </w:r>
+      <w:proofErr w:type="spellEnd"/>
+      <w:r>
+        <w:t xml:space="preserve">: </w:t>
+      </w:r>
+      <w:r>
+        <w:t xml:space="preserve">The system </w:t>
+      </w:r>
+      <w:r>
+        <w:t>diagram</w:t>
+      </w:r>
+      <w:r>
+        <w:t xml:space="preserve"> </w:t>
+      </w:r>
+      <w:r>
+        <w:t xml:space="preserve">is </w:t>
+      </w:r>
+      <w:r>
+        <w:t xml:space="preserve">shown in </w:t>
+      </w:r>
+      <w:r>
+        <w:fldChar w:fldCharType="begin"/>
+      </w:r>
+      <w:r>
+        <w:instrText xml:space="preserve"> REF _Ref479772538 \h </w:instrText>
+      </w:r>
+      <w:r>
+        <w:fldChar w:fldCharType="separate"/>
+      </w:r>
+      <w:r>
+        <w:t xml:space="preserve">Figure </w:t>
+      </w:r>
+      <w:r>
+        <w:rPr>
+          <w:noProof/>
+        </w:rPr>
+        <w:t>1</w:t>
+      </w:r>
+      <w:r>
+        <w:fldChar w:fldCharType="end"/>
+      </w:r>
+      <w:r>
+        <w:t>. The power supply provides regulated 5V power to the STM32 board, while the 3.3V output of the power supply is used for…</w:t>
+      </w:r>
+    </w:p>
+    <w:p/>
+    <w:p>
+      <w:r>
+        <w:t xml:space="preserve">An example table is shown in </w:t>
+      </w:r>
+      <w:r>
+        <w:fldChar w:fldCharType="begin"/>
+      </w:r>
+      <w:r>
+        <w:instrText xml:space="preserve"> REF _Ref479772568 \h </w:instrText>
+      </w:r>
+      <w:r>
+        <w:fldChar w:fldCharType="separate"/>
+      </w:r>
+      <w:r>
+        <w:t xml:space="preserve">Table </w:t>
+      </w:r>
+      <w:r>
+        <w:rPr>
+          <w:noProof/>
+        </w:rPr>
+        <w:t>1</w:t>
+      </w:r>
+      <w:r>
+        <w:fldChar w:fldCharType="end"/>
       </w:r>
       <w:r>
         <w:t>.</w:t>
       </w:r>
-      <w:r>
-        <w:t xml:space="preserve"> For more details on the marks that will be awarded per section see </w:t>
-      </w:r>
-      <w:r>
-        <w:t>the</w:t>
-      </w:r>
-      <w:r>
-        <w:t xml:space="preserve"> </w:t>
-      </w:r>
-      <w:r>
-        <w:rPr>
-          <w:i/>
-        </w:rPr>
-        <w:t>Design (E) 314 -</w:t>
-      </w:r>
-      <w:r>
-        <w:rPr>
-          <w:i/>
-        </w:rPr>
-        <w:t xml:space="preserve"> </w:t>
-      </w:r>
-      <w:r>
-        <w:rPr>
-          <w:i/>
-        </w:rPr>
-        <w:t>20</w:t>
-      </w:r>
-      <w:r>
-        <w:rPr>
-          <w:i/>
-        </w:rPr>
-        <w:t>2</w:t>
-      </w:r>
-      <w:r>
-        <w:rPr>
-          <w:i/>
-        </w:rPr>
-        <w:t>3</w:t>
-      </w:r>
-      <w:r>
-        <w:rPr>
-          <w:i/>
-        </w:rPr>
-        <w:t xml:space="preserve"> Report Marking Scheme</w:t>
-      </w:r>
-      <w:r>
-        <w:t xml:space="preserve"> document.</w:t>
-      </w:r>
     </w:p>
     <w:p/>
     <w:p>
       <w:pPr>
-        <w:rPr>
-          <w:color w:val="FF0000"/>
-        </w:rPr>
-      </w:pPr>
-      <w:r>
-        <w:rPr>
-          <w:color w:val="FF0000"/>
-        </w:rPr>
-        <w:t xml:space="preserve">Please </w:t>
-      </w:r>
-      <w:r>
-        <w:rPr>
-          <w:color w:val="FF0000"/>
-        </w:rPr>
-        <w:t xml:space="preserve">note that this is a template, please </w:t>
-      </w:r>
-      <w:r>
-        <w:rPr>
-          <w:color w:val="FF0000"/>
-        </w:rPr>
-        <w:t>see the PDD Chapter 7</w:t>
-      </w:r>
-      <w:r>
-        <w:rPr>
-          <w:color w:val="FF0000"/>
-        </w:rPr>
-        <w:t xml:space="preserve"> for the full details of what sub-sections need to be covered and where marks will be awarded. Please reference your work properly if you obtained information from any external sources. </w:t>
-      </w:r>
-    </w:p>
-    <w:p>
-      <w:pPr>
-        <w:pStyle w:val="Heading1"/>
-      </w:pPr>
-      <w:bookmarkStart w:id="3" w:name="_Toc479770034"/>
-      <w:bookmarkStart w:id="4" w:name="_Toc159310100"/>
-      <w:r>
-        <w:t>S</w:t>
-      </w:r>
-      <w:r>
-        <w:t>ystem description</w:t>
-      </w:r>
-      <w:bookmarkEnd w:id="3"/>
+        <w:pStyle w:val="Caption"/>
+      </w:pPr>
+      <w:bookmarkStart w:id="4" w:name="_Ref479772568"/>
+      <w:r>
+        <w:t xml:space="preserve">Table </w:t>
+      </w:r>
+      <w:r>
+        <w:rPr>
+          <w:noProof/>
+        </w:rPr>
+        <w:fldChar w:fldCharType="begin"/>
+      </w:r>
+      <w:r>
+        <w:rPr>
+          <w:noProof/>
+        </w:rPr>
+        <w:instrText xml:space="preserve"> SEQ Table \* ARABIC </w:instrText>
+      </w:r>
+      <w:r>
+        <w:rPr>
+          <w:noProof/>
+        </w:rPr>
+        <w:fldChar w:fldCharType="separate"/>
+      </w:r>
+      <w:r>
+        <w:rPr>
+          <w:noProof/>
+        </w:rPr>
+        <w:t>1</w:t>
+      </w:r>
+      <w:r>
+        <w:rPr>
+          <w:noProof/>
+        </w:rPr>
+        <w:fldChar w:fldCharType="end"/>
+      </w:r>
       <w:bookmarkEnd w:id="4"/>
-    </w:p>
-    <w:p>
-      <w:r>
-        <w:t xml:space="preserve">Here you will describe your system, eg: </w:t>
-      </w:r>
-      <w:r>
-        <w:t xml:space="preserve">The system </w:t>
-      </w:r>
-      <w:r>
-        <w:t>diagram</w:t>
-      </w:r>
-      <w:r>
-        <w:t xml:space="preserve"> </w:t>
-      </w:r>
-      <w:r>
-        <w:t xml:space="preserve">is </w:t>
-      </w:r>
-      <w:r>
-        <w:t xml:space="preserve">shown in </w:t>
-      </w:r>
-      <w:r>
-        <w:fldChar w:fldCharType="begin"/>
-      </w:r>
-      <w:r>
-        <w:instrText xml:space="preserve"> REF _Ref479772538 \h </w:instrText>
-      </w:r>
-      <w:r>
-        <w:fldChar w:fldCharType="separate"/>
-      </w:r>
-      <w:r>
-        <w:t xml:space="preserve">Figure </w:t>
-      </w:r>
-      <w:r>
-        <w:rPr>
-          <w:noProof/>
-        </w:rPr>
-        <w:t>1</w:t>
-      </w:r>
-      <w:r>
-        <w:fldChar w:fldCharType="end"/>
-      </w:r>
-      <w:r>
-        <w:t>. The power supply provides regulated 5V power to the STM32 board, while the 3.3V output of the power supply is used for…</w:t>
-      </w:r>
-    </w:p>
-    <w:p/>
-    <w:p>
-      <w:r>
-        <w:t xml:space="preserve">An example table is shown in </w:t>
-      </w:r>
-      <w:r>
-        <w:fldChar w:fldCharType="begin"/>
-      </w:r>
-      <w:r>
-        <w:instrText xml:space="preserve"> REF _Ref479772568 \h </w:instrText>
-      </w:r>
-      <w:r>
-        <w:fldChar w:fldCharType="separate"/>
-      </w:r>
-      <w:r>
-        <w:t xml:space="preserve">Table </w:t>
-      </w:r>
-      <w:r>
-        <w:rPr>
-          <w:noProof/>
-        </w:rPr>
-        <w:t>1</w:t>
-      </w:r>
-      <w:r>
-        <w:fldChar w:fldCharType="end"/>
-      </w:r>
-      <w:r>
-        <w:t>.</w:t>
-      </w:r>
-    </w:p>
-    <w:p/>
-    <w:p>
-      <w:pPr>
-        <w:pStyle w:val="Caption"/>
-      </w:pPr>
-      <w:bookmarkStart w:id="5" w:name="_Ref479772568"/>
-      <w:r>
-        <w:t xml:space="preserve">Table </w:t>
-      </w:r>
-      <w:r>
-        <w:rPr>
-          <w:noProof/>
-        </w:rPr>
-        <w:fldChar w:fldCharType="begin"/>
-      </w:r>
-      <w:r>
-        <w:rPr>
-          <w:noProof/>
-        </w:rPr>
-        <w:instrText xml:space="preserve"> SEQ Table \* ARABIC </w:instrText>
-      </w:r>
-      <w:r>
-        <w:rPr>
-          <w:noProof/>
-        </w:rPr>
-        <w:fldChar w:fldCharType="separate"/>
-      </w:r>
-      <w:r>
-        <w:rPr>
-          <w:noProof/>
-        </w:rPr>
-        <w:t>1</w:t>
-      </w:r>
-      <w:r>
-        <w:rPr>
-          <w:noProof/>
-        </w:rPr>
-        <w:fldChar w:fldCharType="end"/>
+      <w:r>
+        <w:t xml:space="preserve">: </w:t>
+      </w:r>
+      <w:bookmarkStart w:id="5" w:name="_Toc510783786"/>
+      <w:r>
+        <w:t>Your t</w:t>
+      </w:r>
+      <w:r>
+        <w:t>able caption</w:t>
       </w:r>
       <w:bookmarkEnd w:id="5"/>
-      <w:r>
-        <w:t xml:space="preserve">: </w:t>
-      </w:r>
-      <w:bookmarkStart w:id="6" w:name="_Toc510783786"/>
-      <w:r>
-        <w:t>Your t</w:t>
-      </w:r>
-      <w:r>
-        <w:t>able caption</w:t>
-      </w:r>
-      <w:bookmarkEnd w:id="6"/>
     </w:p>
     <w:tbl>
       <w:tblPr>
@@ -3113,18 +3815,26 @@
       <w:pPr>
         <w:pStyle w:val="Heading1"/>
       </w:pPr>
-      <w:bookmarkStart w:id="7" w:name="_Toc159310101"/>
+      <w:bookmarkStart w:id="6" w:name="_Toc159310101"/>
       <w:r>
         <w:t>Hardware</w:t>
       </w:r>
       <w:r>
         <w:t xml:space="preserve"> design and implementation</w:t>
       </w:r>
-      <w:bookmarkEnd w:id="7"/>
-    </w:p>
-    <w:p>
-      <w:r>
-        <w:t xml:space="preserve">Here you will describe your design motivations, calculations and implementation, also using equations where applicable, eg: </w:t>
+      <w:bookmarkEnd w:id="6"/>
+    </w:p>
+    <w:p>
+      <w:r>
+        <w:t xml:space="preserve">Here you will describe your design motivations, calculations and implementation, also using equations where applicable, </w:t>
+      </w:r>
+      <w:proofErr w:type="spellStart"/>
+      <w:r>
+        <w:t>eg</w:t>
+      </w:r>
+      <w:proofErr w:type="spellEnd"/>
+      <w:r>
+        <w:t xml:space="preserve">: </w:t>
       </w:r>
       <w:r>
         <w:t xml:space="preserve">A player faces a dynamic optimization problem of 5 periods. Let </w:t>
@@ -3488,19 +4198,29 @@
       <w:pPr>
         <w:pStyle w:val="Heading2"/>
       </w:pPr>
-      <w:bookmarkStart w:id="8" w:name="_Toc159310102"/>
+      <w:bookmarkStart w:id="7" w:name="_Toc159310102"/>
       <w:r>
         <w:t>Hardware Block Diagram and Description of Interaction</w:t>
       </w:r>
+      <w:bookmarkEnd w:id="7"/>
+    </w:p>
+    <w:p>
+      <w:pPr>
+        <w:pStyle w:val="Heading2"/>
+      </w:pPr>
+      <w:bookmarkStart w:id="8" w:name="_Toc159310103"/>
+      <w:r>
+        <w:t>Power Supply</w:t>
+      </w:r>
       <w:bookmarkEnd w:id="8"/>
     </w:p>
     <w:p>
       <w:pPr>
         <w:pStyle w:val="Heading2"/>
       </w:pPr>
-      <w:bookmarkStart w:id="9" w:name="_Toc159310103"/>
-      <w:r>
-        <w:t>Power Supply</w:t>
+      <w:bookmarkStart w:id="9" w:name="_Toc159310104"/>
+      <w:r>
+        <w:t>LEDs (Debug)</w:t>
       </w:r>
       <w:bookmarkEnd w:id="9"/>
     </w:p>
@@ -3508,86 +4228,76 @@
       <w:pPr>
         <w:pStyle w:val="Heading2"/>
       </w:pPr>
-      <w:bookmarkStart w:id="10" w:name="_Toc159310104"/>
-      <w:r>
-        <w:t>LEDs (Debug)</w:t>
+      <w:bookmarkStart w:id="10" w:name="_Toc159310105"/>
+      <w:r>
+        <w:t>Buttons</w:t>
       </w:r>
       <w:bookmarkEnd w:id="10"/>
     </w:p>
     <w:p>
       <w:pPr>
         <w:pStyle w:val="Heading2"/>
-      </w:pPr>
-      <w:bookmarkStart w:id="11" w:name="_Toc159310105"/>
-      <w:r>
-        <w:t>Buttons</w:t>
+        <w:rPr>
+          <w:lang w:val="en-ZA"/>
+        </w:rPr>
+      </w:pPr>
+      <w:bookmarkStart w:id="11" w:name="_Toc159310106"/>
+      <w:r>
+        <w:rPr>
+          <w:lang w:val="en-ZA"/>
+        </w:rPr>
+        <w:t>Et</w:t>
+      </w:r>
+      <w:r>
+        <w:rPr>
+          <w:lang w:val="en-ZA"/>
+        </w:rPr>
+        <w:t>c …</w:t>
       </w:r>
       <w:bookmarkEnd w:id="11"/>
     </w:p>
     <w:p>
       <w:pPr>
+        <w:pStyle w:val="Heading1"/>
+      </w:pPr>
+      <w:bookmarkStart w:id="12" w:name="_Toc159310107"/>
+      <w:r>
+        <w:t>Software design and implementation</w:t>
+      </w:r>
+      <w:bookmarkEnd w:id="12"/>
+    </w:p>
+    <w:p>
+      <w:r>
+        <w:t>Discuss top-level sof</w:t>
+      </w:r>
+      <w:r>
+        <w:t>tware design and implementation</w:t>
+      </w:r>
+      <w:r>
+        <w:t>, using design tools, like flow diagrams</w:t>
+      </w:r>
+      <w:r>
+        <w:t xml:space="preserve"> and timing </w:t>
+      </w:r>
+      <w:r>
+        <w:t>diagrams</w:t>
+      </w:r>
+      <w:r>
+        <w:t>, where needed.</w:t>
+      </w:r>
+      <w:r>
+        <w:t xml:space="preserve"> </w:t>
+      </w:r>
+    </w:p>
+    <w:p>
+      <w:pPr>
         <w:pStyle w:val="Heading2"/>
-        <w:rPr>
-          <w:lang w:val="en-ZA"/>
-        </w:rPr>
-      </w:pPr>
-      <w:bookmarkStart w:id="12" w:name="_Toc159310106"/>
-      <w:r>
-        <w:rPr>
-          <w:lang w:val="en-ZA"/>
-        </w:rPr>
-        <w:t>Et</w:t>
-      </w:r>
-      <w:r>
-        <w:rPr>
-          <w:lang w:val="en-ZA"/>
-        </w:rPr>
-        <w:t>c …</w:t>
-      </w:r>
-      <w:bookmarkEnd w:id="12"/>
-    </w:p>
-    <w:p>
-      <w:pPr>
-        <w:pStyle w:val="Heading1"/>
-      </w:pPr>
-      <w:bookmarkStart w:id="13" w:name="_Toc159310107"/>
-      <w:r>
-        <w:t>Software design and implementation</w:t>
+      </w:pPr>
+      <w:bookmarkStart w:id="13" w:name="_Toc159310108"/>
+      <w:r>
+        <w:t>Software Block diagram and description of interaction</w:t>
       </w:r>
       <w:bookmarkEnd w:id="13"/>
-    </w:p>
-    <w:p>
-      <w:r>
-        <w:t>Discuss top-level sof</w:t>
-      </w:r>
-      <w:r>
-        <w:t>tware design and implementation</w:t>
-      </w:r>
-      <w:r>
-        <w:t>, using design tools, like flow diagrams</w:t>
-      </w:r>
-      <w:r>
-        <w:t xml:space="preserve"> and timing </w:t>
-      </w:r>
-      <w:r>
-        <w:t>diagrams</w:t>
-      </w:r>
-      <w:r>
-        <w:t>, where needed.</w:t>
-      </w:r>
-      <w:r>
-        <w:t xml:space="preserve"> </w:t>
-      </w:r>
-    </w:p>
-    <w:p>
-      <w:pPr>
-        <w:pStyle w:val="Heading2"/>
-      </w:pPr>
-      <w:bookmarkStart w:id="14" w:name="_Toc159310108"/>
-      <w:r>
-        <w:t>Software Block diagram and description of interaction</w:t>
-      </w:r>
-      <w:bookmarkEnd w:id="14"/>
     </w:p>
     <w:p>
       <w:r>
@@ -3607,7 +4317,15 @@
         <w:t>t give a code listing!). Use applicable diagrams/charts to</w:t>
       </w:r>
       <w:r>
-        <w:t xml:space="preserve"> communicate detail eg: </w:t>
+        <w:t xml:space="preserve"> communicate detail </w:t>
+      </w:r>
+      <w:proofErr w:type="spellStart"/>
+      <w:r>
+        <w:t>eg</w:t>
+      </w:r>
+      <w:proofErr w:type="spellEnd"/>
+      <w:r>
+        <w:t xml:space="preserve">: </w:t>
       </w:r>
       <w:r>
         <w:t xml:space="preserve">The flowchart of the </w:t>
@@ -3650,11 +4368,11 @@
       <w:pPr>
         <w:pStyle w:val="Heading2"/>
       </w:pPr>
-      <w:bookmarkStart w:id="15" w:name="_Toc159310109"/>
+      <w:bookmarkStart w:id="14" w:name="_Toc159310109"/>
       <w:r>
         <w:t>Button bounce handling</w:t>
       </w:r>
-      <w:bookmarkEnd w:id="15"/>
+      <w:bookmarkEnd w:id="14"/>
     </w:p>
     <w:p/>
     <w:p>
@@ -3726,8 +4444,8 @@
           <w:noProof/>
         </w:rPr>
       </w:pPr>
-      <w:bookmarkStart w:id="16" w:name="_Ref479772538"/>
-      <w:bookmarkStart w:id="17" w:name="_Toc479774818"/>
+      <w:bookmarkStart w:id="15" w:name="_Ref479772538"/>
+      <w:bookmarkStart w:id="16" w:name="_Toc479774818"/>
       <w:r>
         <w:t xml:space="preserve">Figure </w:t>
       </w:r>
@@ -3761,36 +4479,52 @@
         </w:rPr>
         <w:fldChar w:fldCharType="end"/>
       </w:r>
+      <w:bookmarkEnd w:id="15"/>
+      <w:r>
+        <w:rPr>
+          <w:noProof/>
+        </w:rPr>
+        <w:t xml:space="preserve">: </w:t>
+      </w:r>
+      <w:bookmarkStart w:id="17" w:name="_Toc510783785"/>
+      <w:r>
+        <w:rPr>
+          <w:noProof/>
+        </w:rPr>
+        <w:t>Your f</w:t>
+      </w:r>
+      <w:r>
+        <w:rPr>
+          <w:noProof/>
+        </w:rPr>
+        <w:t>igure caption</w:t>
+      </w:r>
       <w:bookmarkEnd w:id="16"/>
-      <w:r>
-        <w:rPr>
-          <w:noProof/>
-        </w:rPr>
-        <w:t xml:space="preserve">: </w:t>
-      </w:r>
-      <w:bookmarkStart w:id="18" w:name="_Toc510783785"/>
-      <w:r>
-        <w:rPr>
-          <w:noProof/>
-        </w:rPr>
-        <w:t>Your f</w:t>
-      </w:r>
-      <w:r>
-        <w:rPr>
-          <w:noProof/>
-        </w:rPr>
-        <w:t>igure caption</w:t>
-      </w:r>
       <w:bookmarkEnd w:id="17"/>
+    </w:p>
+    <w:p>
+      <w:pPr>
+        <w:pStyle w:val="Heading2"/>
+      </w:pPr>
+      <w:bookmarkStart w:id="18" w:name="_Toc159310110"/>
+      <w:r>
+        <w:t>UART communications (protocol and timing)</w:t>
+      </w:r>
       <w:bookmarkEnd w:id="18"/>
     </w:p>
     <w:p>
       <w:pPr>
         <w:pStyle w:val="Heading2"/>
       </w:pPr>
-      <w:bookmarkStart w:id="19" w:name="_Toc159310110"/>
-      <w:r>
-        <w:t>UART communications (protocol and timing)</w:t>
+      <w:bookmarkStart w:id="19" w:name="_Toc159310111"/>
+      <w:r>
+        <w:t xml:space="preserve">ADC, Setup, </w:t>
+      </w:r>
+      <w:r>
+        <w:t>C</w:t>
+      </w:r>
+      <w:r>
+        <w:t>alibration and processing</w:t>
       </w:r>
       <w:bookmarkEnd w:id="19"/>
     </w:p>
@@ -3798,37 +4532,21 @@
       <w:pPr>
         <w:pStyle w:val="Heading2"/>
       </w:pPr>
-      <w:bookmarkStart w:id="20" w:name="_Toc159310111"/>
-      <w:r>
-        <w:t xml:space="preserve">ADC, Setup, </w:t>
-      </w:r>
-      <w:r>
-        <w:t>C</w:t>
-      </w:r>
-      <w:r>
-        <w:t>alibration and processing</w:t>
+      <w:bookmarkStart w:id="20" w:name="_Toc159310112"/>
+      <w:r>
+        <w:t>Etc. …</w:t>
       </w:r>
       <w:bookmarkEnd w:id="20"/>
     </w:p>
     <w:p>
       <w:pPr>
-        <w:pStyle w:val="Heading2"/>
-      </w:pPr>
-      <w:bookmarkStart w:id="21" w:name="_Toc159310112"/>
-      <w:r>
-        <w:t>Etc. …</w:t>
+        <w:pStyle w:val="Heading1"/>
+      </w:pPr>
+      <w:bookmarkStart w:id="21" w:name="_Toc159310113"/>
+      <w:r>
+        <w:t>Measurements and Results</w:t>
       </w:r>
       <w:bookmarkEnd w:id="21"/>
-    </w:p>
-    <w:p>
-      <w:pPr>
-        <w:pStyle w:val="Heading1"/>
-      </w:pPr>
-      <w:bookmarkStart w:id="22" w:name="_Toc159310113"/>
-      <w:r>
-        <w:t>Measurements and Results</w:t>
-      </w:r>
-      <w:bookmarkEnd w:id="22"/>
     </w:p>
     <w:p>
       <w:r>
@@ -3923,11 +4641,11 @@
       <w:pPr>
         <w:pStyle w:val="Heading1"/>
       </w:pPr>
-      <w:bookmarkStart w:id="23" w:name="_Toc159310114"/>
+      <w:bookmarkStart w:id="22" w:name="_Toc159310114"/>
       <w:r>
         <w:t>Conclusions</w:t>
       </w:r>
-      <w:bookmarkEnd w:id="23"/>
+      <w:bookmarkEnd w:id="22"/>
     </w:p>
     <w:p>
       <w:r>
@@ -3957,11 +4675,11 @@
         <w:pStyle w:val="Heading2"/>
         <w:ind w:left="567" w:hanging="567"/>
       </w:pPr>
-      <w:bookmarkStart w:id="24" w:name="_Toc159310115"/>
+      <w:bookmarkStart w:id="23" w:name="_Toc159310115"/>
       <w:r>
         <w:t>Chemistry</w:t>
       </w:r>
-      <w:bookmarkEnd w:id="24"/>
+      <w:bookmarkEnd w:id="23"/>
     </w:p>
     <w:p>
       <w:pPr>
@@ -4162,96 +4880,96 @@
       <w:pPr>
         <w:pStyle w:val="Heading3"/>
       </w:pPr>
+      <w:bookmarkStart w:id="24" w:name="_Toc159310116"/>
       <w:bookmarkStart w:id="25" w:name="_Toc479770037"/>
-      <w:bookmarkStart w:id="26" w:name="_Toc159310116"/>
       <w:r>
         <w:t>Code efficiency</w:t>
       </w:r>
+      <w:bookmarkEnd w:id="24"/>
+    </w:p>
+    <w:p>
+      <w:r>
+        <w:t>A fak</w:t>
+      </w:r>
+      <w:r>
+        <w:t>e discussion follows as example:</w:t>
+      </w:r>
+    </w:p>
+    <w:p>
+      <w:r>
+        <w:t>The code is not very effic</w:t>
+      </w:r>
+      <w:r>
+        <w:t>ient if it takes 50s to write “Hello World” over the UART. Future design</w:t>
+      </w:r>
+      <w:r>
+        <w:t xml:space="preserve">s should focus on improving the code listed in </w:t>
+      </w:r>
+      <w:r>
+        <w:fldChar w:fldCharType="begin"/>
+      </w:r>
+      <w:r>
+        <w:instrText xml:space="preserve"> REF _Ref479781193 \h </w:instrText>
+      </w:r>
+      <w:r>
+        <w:fldChar w:fldCharType="separate"/>
+      </w:r>
+      <w:r>
+        <w:t xml:space="preserve">Listing </w:t>
+      </w:r>
+      <w:r>
+        <w:rPr>
+          <w:noProof/>
+        </w:rPr>
+        <w:t>1</w:t>
+      </w:r>
+      <w:r>
+        <w:fldChar w:fldCharType="end"/>
+      </w:r>
+      <w:r>
+        <w:t>, to execute in less than 20ms.</w:t>
+      </w:r>
+    </w:p>
+    <w:p/>
+    <w:p>
+      <w:pPr>
+        <w:pStyle w:val="Caption"/>
+      </w:pPr>
+      <w:bookmarkStart w:id="26" w:name="_Ref479781193"/>
+      <w:r>
+        <w:t xml:space="preserve">Listing </w:t>
+      </w:r>
+      <w:r>
+        <w:rPr>
+          <w:noProof/>
+        </w:rPr>
+        <w:fldChar w:fldCharType="begin"/>
+      </w:r>
+      <w:r>
+        <w:rPr>
+          <w:noProof/>
+        </w:rPr>
+        <w:instrText xml:space="preserve"> SEQ Listing \* ARABIC </w:instrText>
+      </w:r>
+      <w:r>
+        <w:rPr>
+          <w:noProof/>
+        </w:rPr>
+        <w:fldChar w:fldCharType="separate"/>
+      </w:r>
+      <w:r>
+        <w:rPr>
+          <w:noProof/>
+        </w:rPr>
+        <w:t>1</w:t>
+      </w:r>
+      <w:r>
+        <w:rPr>
+          <w:noProof/>
+        </w:rPr>
+        <w:fldChar w:fldCharType="end"/>
+      </w:r>
       <w:bookmarkEnd w:id="26"/>
-    </w:p>
-    <w:p>
-      <w:r>
-        <w:t>A fak</w:t>
-      </w:r>
-      <w:r>
-        <w:t>e discussion follows as example:</w:t>
-      </w:r>
-    </w:p>
-    <w:p>
-      <w:r>
-        <w:t>The code is not very effic</w:t>
-      </w:r>
-      <w:r>
-        <w:t>ient if it takes 50s to write “Hello World” over the UART. Future design</w:t>
-      </w:r>
-      <w:r>
-        <w:t xml:space="preserve">s should focus on improving the code listed in </w:t>
-      </w:r>
-      <w:r>
-        <w:fldChar w:fldCharType="begin"/>
-      </w:r>
-      <w:r>
-        <w:instrText xml:space="preserve"> REF _Ref479781193 \h </w:instrText>
-      </w:r>
-      <w:r>
-        <w:fldChar w:fldCharType="separate"/>
-      </w:r>
-      <w:r>
-        <w:t xml:space="preserve">Listing </w:t>
-      </w:r>
-      <w:r>
-        <w:rPr>
-          <w:noProof/>
-        </w:rPr>
-        <w:t>1</w:t>
-      </w:r>
-      <w:r>
-        <w:fldChar w:fldCharType="end"/>
-      </w:r>
-      <w:r>
-        <w:t>, to execute in less than 20ms.</w:t>
-      </w:r>
-    </w:p>
-    <w:p/>
-    <w:p>
-      <w:pPr>
-        <w:pStyle w:val="Caption"/>
-      </w:pPr>
-      <w:bookmarkStart w:id="27" w:name="_Ref479781193"/>
-      <w:r>
-        <w:t xml:space="preserve">Listing </w:t>
-      </w:r>
-      <w:r>
-        <w:rPr>
-          <w:noProof/>
-        </w:rPr>
-        <w:fldChar w:fldCharType="begin"/>
-      </w:r>
-      <w:r>
-        <w:rPr>
-          <w:noProof/>
-        </w:rPr>
-        <w:instrText xml:space="preserve"> SEQ Listing \* ARABIC </w:instrText>
-      </w:r>
-      <w:r>
-        <w:rPr>
-          <w:noProof/>
-        </w:rPr>
-        <w:fldChar w:fldCharType="separate"/>
-      </w:r>
-      <w:r>
-        <w:rPr>
-          <w:noProof/>
-        </w:rPr>
-        <w:t>1</w:t>
-      </w:r>
-      <w:r>
-        <w:rPr>
-          <w:noProof/>
-        </w:rPr>
-        <w:fldChar w:fldCharType="end"/>
-      </w:r>
-      <w:bookmarkEnd w:id="27"/>
       <w:r>
         <w:t>: Useless code</w:t>
       </w:r>
@@ -4357,7 +5075,15 @@
               <w:t>#include</w:t>
             </w:r>
             <w:r>
-              <w:t xml:space="preserve"> &lt;stdio.h&gt;</w:t>
+              <w:t xml:space="preserve"> &lt;</w:t>
+            </w:r>
+            <w:proofErr w:type="spellStart"/>
+            <w:r>
+              <w:t>stdio.h</w:t>
+            </w:r>
+            <w:proofErr w:type="spellEnd"/>
+            <w:r>
+              <w:t>&gt;</w:t>
             </w:r>
           </w:p>
           <w:p>
@@ -4434,11 +5160,11 @@
       <w:pPr>
         <w:pStyle w:val="Heading3"/>
       </w:pPr>
-      <w:bookmarkStart w:id="28" w:name="_Toc159310117"/>
+      <w:bookmarkStart w:id="27" w:name="_Toc159310117"/>
       <w:r>
         <w:t>Notes on references</w:t>
       </w:r>
-      <w:bookmarkEnd w:id="28"/>
+      <w:bookmarkEnd w:id="27"/>
     </w:p>
     <w:p>
       <w:r>
@@ -4483,7 +5209,15 @@
         <w:t>7805</w:t>
       </w:r>
       <w:r>
-        <w:t xml:space="preserve"> datasheet </w:t>
+        <w:t xml:space="preserve"> </w:t>
+      </w:r>
+      <w:proofErr w:type="gramStart"/>
+      <w:r>
+        <w:t>datasheet</w:t>
+      </w:r>
+      <w:proofErr w:type="gramEnd"/>
+      <w:r>
+        <w:t xml:space="preserve"> </w:t>
       </w:r>
       <w:r>
         <w:fldChar w:fldCharType="begin"/>
@@ -4570,7 +5304,7 @@
       <w:pPr>
         <w:pStyle w:val="RefStyle"/>
       </w:pPr>
-      <w:bookmarkStart w:id="29" w:name="_Ref479781344"/>
+      <w:bookmarkStart w:id="28" w:name="_Ref479781344"/>
       <w:r>
         <w:t xml:space="preserve">J. M. Smith and A. B. Jones, </w:t>
       </w:r>
@@ -4592,103 +5326,116 @@
       <w:r>
         <w:t>, 2012.</w:t>
       </w:r>
+      <w:bookmarkEnd w:id="28"/>
+    </w:p>
+    <w:p>
+      <w:pPr>
+        <w:pStyle w:val="RefStyle"/>
+      </w:pPr>
+      <w:bookmarkStart w:id="29" w:name="_Ref479781407"/>
+      <w:proofErr w:type="spellStart"/>
+      <w:r>
+        <w:t>Graffox</w:t>
+      </w:r>
+      <w:proofErr w:type="spellEnd"/>
+      <w:r>
+        <w:t>, D. (2009</w:t>
+      </w:r>
+      <w:r>
+        <w:t>, Sep</w:t>
+      </w:r>
+      <w:r>
+        <w:t xml:space="preserve">). </w:t>
+      </w:r>
+      <w:r>
+        <w:t>IEEE Citation Reference</w:t>
+      </w:r>
+      <w:r>
+        <w:t>.</w:t>
+      </w:r>
+      <w:r>
+        <w:t xml:space="preserve"> [Online</w:t>
+      </w:r>
+      <w:r>
+        <w:t>] Available: https://www.ieee.org/documents/ieeecitationref.pdf</w:t>
+      </w:r>
+      <w:r>
+        <w:t>.</w:t>
+      </w:r>
       <w:bookmarkEnd w:id="29"/>
     </w:p>
     <w:p>
       <w:pPr>
         <w:pStyle w:val="RefStyle"/>
       </w:pPr>
-      <w:bookmarkStart w:id="30" w:name="_Ref479781407"/>
-      <w:r>
-        <w:t>Graffox, D. (2009</w:t>
-      </w:r>
-      <w:r>
-        <w:t>, Sep</w:t>
-      </w:r>
-      <w:r>
-        <w:t xml:space="preserve">). </w:t>
-      </w:r>
-      <w:r>
-        <w:t>IEEE Citation Reference</w:t>
-      </w:r>
-      <w:r>
-        <w:t>.</w:t>
-      </w:r>
-      <w:r>
-        <w:t xml:space="preserve"> [Online</w:t>
-      </w:r>
-      <w:r>
-        <w:t>] Available: https://www.ieee.org/documents/ieeecitationref.pdf</w:t>
-      </w:r>
-      <w:r>
-        <w:t>.</w:t>
+      <w:bookmarkStart w:id="30" w:name="_Ref479849417"/>
+      <w:r>
+        <w:rPr>
+          <w:i/>
+        </w:rPr>
+        <w:t xml:space="preserve">µA7800 SERIES POSITIVE-VOLTAGE </w:t>
+      </w:r>
+      <w:proofErr w:type="gramStart"/>
+      <w:r>
+        <w:rPr>
+          <w:i/>
+        </w:rPr>
+        <w:t>REGULATORS</w:t>
+      </w:r>
+      <w:r>
+        <w:rPr>
+          <w:i/>
+        </w:rPr>
+        <w:t xml:space="preserve">, </w:t>
+      </w:r>
+      <w:r>
+        <w:t xml:space="preserve"> </w:t>
+      </w:r>
+      <w:r>
+        <w:t>7805</w:t>
+      </w:r>
+      <w:proofErr w:type="gramEnd"/>
+      <w:r>
+        <w:t xml:space="preserve"> datasheet,</w:t>
+      </w:r>
+      <w:r>
+        <w:t xml:space="preserve"> Texas Instruments,</w:t>
+      </w:r>
+      <w:r>
+        <w:t xml:space="preserve"> Nov. </w:t>
+      </w:r>
+      <w:r>
+        <w:t>20</w:t>
       </w:r>
       <w:bookmarkEnd w:id="30"/>
+      <w:r>
+        <w:t>03</w:t>
+      </w:r>
+      <w:r>
+        <w:t xml:space="preserve"> </w:t>
+      </w:r>
     </w:p>
     <w:p>
       <w:pPr>
         <w:pStyle w:val="RefStyle"/>
       </w:pPr>
-      <w:bookmarkStart w:id="31" w:name="_Ref479849417"/>
+      <w:bookmarkStart w:id="31" w:name="_Ref479853819"/>
       <w:r>
         <w:rPr>
           <w:i/>
         </w:rPr>
-        <w:t>µA7800 SERIES POSITIVE-VOLTAGE REGULATORS</w:t>
-      </w:r>
-      <w:r>
-        <w:rPr>
-          <w:i/>
-        </w:rPr>
-        <w:t xml:space="preserve">, </w:t>
-      </w:r>
-      <w:r>
-        <w:t xml:space="preserve"> </w:t>
-      </w:r>
-      <w:r>
-        <w:t>7805</w:t>
-      </w:r>
-      <w:r>
-        <w:t xml:space="preserve"> datasheet,</w:t>
-      </w:r>
-      <w:r>
-        <w:t xml:space="preserve"> Texas Instruments,</w:t>
-      </w:r>
-      <w:r>
-        <w:t xml:space="preserve"> Nov. </w:t>
-      </w:r>
-      <w:r>
-        <w:t>20</w:t>
+        <w:t>FT230X USB to Basic UART IC</w:t>
+      </w:r>
+      <w:r>
+        <w:t xml:space="preserve">, FT230X Datasheet, </w:t>
+      </w:r>
+      <w:r>
+        <w:t>Future Technology Devices International Ltd</w:t>
+      </w:r>
+      <w:r>
+        <w:t>, 2016.</w:t>
       </w:r>
       <w:bookmarkEnd w:id="31"/>
-      <w:r>
-        <w:t>03</w:t>
-      </w:r>
-      <w:r>
-        <w:t xml:space="preserve"> </w:t>
-      </w:r>
-    </w:p>
-    <w:p>
-      <w:pPr>
-        <w:pStyle w:val="RefStyle"/>
-      </w:pPr>
-      <w:bookmarkStart w:id="32" w:name="_Ref479853819"/>
-      <w:r>
-        <w:rPr>
-          <w:i/>
-        </w:rPr>
-        <w:t>FT230X USB to Basic UART IC</w:t>
-      </w:r>
-      <w:r>
-        <w:t xml:space="preserve">, FT230X Datasheet, </w:t>
-      </w:r>
-      <w:r>
-        <w:t>Future Technology Devices International Ltd</w:t>
-      </w:r>
-      <w:r>
-        <w:t>, 2016.</w:t>
-      </w:r>
-      <w:bookmarkEnd w:id="32"/>
     </w:p>
     <w:p/>
     <w:sectPr>
@@ -4702,7 +5449,7 @@
 </file>
 
 <file path=word/endnotes.xml><?xml version="1.0" encoding="utf-8"?>
-<w:endnotes xmlns:wpc="http://schemas.microsoft.com/office/word/2010/wordprocessingCanvas" xmlns:cx="http://schemas.microsoft.com/office/drawing/2014/chartex" xmlns:cx1="http://schemas.microsoft.com/office/drawing/2015/9/8/chartex" xmlns:mc="http://schemas.openxmlformats.org/markup-compatibility/2006" xmlns:o="urn:schemas-microsoft-com:office:office" xmlns:r="http://schemas.openxmlformats.org/officeDocument/2006/relationships" xmlns:m="http://schemas.openxmlformats.org/officeDocument/2006/math" xmlns:v="urn:schemas-microsoft-com:vml" xmlns:wp14="http://schemas.microsoft.com/office/word/2010/wordprocessingDrawing" xmlns:wp="http://schemas.openxmlformats.org/drawingml/2006/wordprocessingDrawing" xmlns:w10="urn:schemas-microsoft-com:office:word" xmlns:w="http://schemas.openxmlformats.org/wordprocessingml/2006/main" xmlns:w14="http://schemas.microsoft.com/office/word/2010/wordml" xmlns:w15="http://schemas.microsoft.com/office/word/2012/wordml" xmlns:w16se="http://schemas.microsoft.com/office/word/2015/wordml/symex" xmlns:wpg="http://schemas.microsoft.com/office/word/2010/wordprocessingGroup" xmlns:wpi="http://schemas.microsoft.com/office/word/2010/wordprocessingInk" xmlns:wne="http://schemas.microsoft.com/office/word/2006/wordml" xmlns:wps="http://schemas.microsoft.com/office/word/2010/wordprocessingShape" mc:Ignorable="w14 w15 w16se wp14">
+<w:endnotes xmlns:wpc="http://schemas.microsoft.com/office/word/2010/wordprocessingCanvas" xmlns:cx="http://schemas.microsoft.com/office/drawing/2014/chartex" xmlns:cx1="http://schemas.microsoft.com/office/drawing/2015/9/8/chartex" xmlns:cx2="http://schemas.microsoft.com/office/drawing/2015/10/21/chartex" xmlns:cx3="http://schemas.microsoft.com/office/drawing/2016/5/9/chartex" xmlns:cx4="http://schemas.microsoft.com/office/drawing/2016/5/10/chartex" xmlns:cx5="http://schemas.microsoft.com/office/drawing/2016/5/11/chartex" xmlns:cx6="http://schemas.microsoft.com/office/drawing/2016/5/12/chartex" xmlns:cx7="http://schemas.microsoft.com/office/drawing/2016/5/13/chartex" xmlns:cx8="http://schemas.microsoft.com/office/drawing/2016/5/14/chartex" xmlns:mc="http://schemas.openxmlformats.org/markup-compatibility/2006" xmlns:aink="http://schemas.microsoft.com/office/drawing/2016/ink" xmlns:am3d="http://schemas.microsoft.com/office/drawing/2017/model3d" xmlns:o="urn:schemas-microsoft-com:office:office" xmlns:oel="http://schemas.microsoft.com/office/2019/extlst" xmlns:r="http://schemas.openxmlformats.org/officeDocument/2006/relationships" xmlns:m="http://schemas.openxmlformats.org/officeDocument/2006/math" xmlns:v="urn:schemas-microsoft-com:vml" xmlns:wp14="http://schemas.microsoft.com/office/word/2010/wordprocessingDrawing" xmlns:wp="http://schemas.openxmlformats.org/drawingml/2006/wordprocessingDrawing" xmlns:w10="urn:schemas-microsoft-com:office:word" xmlns:w="http://schemas.openxmlformats.org/wordprocessingml/2006/main" xmlns:w14="http://schemas.microsoft.com/office/word/2010/wordml" xmlns:w15="http://schemas.microsoft.com/office/word/2012/wordml" xmlns:w16cex="http://schemas.microsoft.com/office/word/2018/wordml/cex" xmlns:w16cid="http://schemas.microsoft.com/office/word/2016/wordml/cid" xmlns:w16="http://schemas.microsoft.com/office/word/2018/wordml" xmlns:w16du="http://schemas.microsoft.com/office/word/2023/wordml/word16du" xmlns:w16sdtdh="http://schemas.microsoft.com/office/word/2020/wordml/sdtdatahash" xmlns:w16se="http://schemas.microsoft.com/office/word/2015/wordml/symex" xmlns:wpg="http://schemas.microsoft.com/office/word/2010/wordprocessingGroup" xmlns:wpi="http://schemas.microsoft.com/office/word/2010/wordprocessingInk" xmlns:wne="http://schemas.microsoft.com/office/word/2006/wordml" xmlns:wps="http://schemas.microsoft.com/office/word/2010/wordprocessingShape" mc:Ignorable="w14 w15 w16se w16cid w16 w16cex w16sdtdh w16du wp14">
   <w:endnote w:type="separator" w:id="-1">
     <w:p>
       <w:r>
@@ -4721,7 +5468,7 @@
 </file>
 
 <file path=word/footer1.xml><?xml version="1.0" encoding="utf-8"?>
-<w:ftr xmlns:wpc="http://schemas.microsoft.com/office/word/2010/wordprocessingCanvas" xmlns:cx="http://schemas.microsoft.com/office/drawing/2014/chartex" xmlns:cx1="http://schemas.microsoft.com/office/drawing/2015/9/8/chartex" xmlns:mc="http://schemas.openxmlformats.org/markup-compatibility/2006" xmlns:o="urn:schemas-microsoft-com:office:office" xmlns:r="http://schemas.openxmlformats.org/officeDocument/2006/relationships" xmlns:m="http://schemas.openxmlformats.org/officeDocument/2006/math" xmlns:v="urn:schemas-microsoft-com:vml" xmlns:wp14="http://schemas.microsoft.com/office/word/2010/wordprocessingDrawing" xmlns:wp="http://schemas.openxmlformats.org/drawingml/2006/wordprocessingDrawing" xmlns:w10="urn:schemas-microsoft-com:office:word" xmlns:w="http://schemas.openxmlformats.org/wordprocessingml/2006/main" xmlns:w14="http://schemas.microsoft.com/office/word/2010/wordml" xmlns:w15="http://schemas.microsoft.com/office/word/2012/wordml" xmlns:w16se="http://schemas.microsoft.com/office/word/2015/wordml/symex" xmlns:wpg="http://schemas.microsoft.com/office/word/2010/wordprocessingGroup" xmlns:wpi="http://schemas.microsoft.com/office/word/2010/wordprocessingInk" xmlns:wne="http://schemas.microsoft.com/office/word/2006/wordml" xmlns:wps="http://schemas.microsoft.com/office/word/2010/wordprocessingShape" mc:Ignorable="w14 w15 w16se wp14">
+<w:ftr xmlns:wpc="http://schemas.microsoft.com/office/word/2010/wordprocessingCanvas" xmlns:cx="http://schemas.microsoft.com/office/drawing/2014/chartex" xmlns:cx1="http://schemas.microsoft.com/office/drawing/2015/9/8/chartex" xmlns:cx2="http://schemas.microsoft.com/office/drawing/2015/10/21/chartex" xmlns:cx3="http://schemas.microsoft.com/office/drawing/2016/5/9/chartex" xmlns:cx4="http://schemas.microsoft.com/office/drawing/2016/5/10/chartex" xmlns:cx5="http://schemas.microsoft.com/office/drawing/2016/5/11/chartex" xmlns:cx6="http://schemas.microsoft.com/office/drawing/2016/5/12/chartex" xmlns:cx7="http://schemas.microsoft.com/office/drawing/2016/5/13/chartex" xmlns:cx8="http://schemas.microsoft.com/office/drawing/2016/5/14/chartex" xmlns:mc="http://schemas.openxmlformats.org/markup-compatibility/2006" xmlns:aink="http://schemas.microsoft.com/office/drawing/2016/ink" xmlns:am3d="http://schemas.microsoft.com/office/drawing/2017/model3d" xmlns:o="urn:schemas-microsoft-com:office:office" xmlns:oel="http://schemas.microsoft.com/office/2019/extlst" xmlns:r="http://schemas.openxmlformats.org/officeDocument/2006/relationships" xmlns:m="http://schemas.openxmlformats.org/officeDocument/2006/math" xmlns:v="urn:schemas-microsoft-com:vml" xmlns:wp14="http://schemas.microsoft.com/office/word/2010/wordprocessingDrawing" xmlns:wp="http://schemas.openxmlformats.org/drawingml/2006/wordprocessingDrawing" xmlns:w10="urn:schemas-microsoft-com:office:word" xmlns:w="http://schemas.openxmlformats.org/wordprocessingml/2006/main" xmlns:w14="http://schemas.microsoft.com/office/word/2010/wordml" xmlns:w15="http://schemas.microsoft.com/office/word/2012/wordml" xmlns:w16cex="http://schemas.microsoft.com/office/word/2018/wordml/cex" xmlns:w16cid="http://schemas.microsoft.com/office/word/2016/wordml/cid" xmlns:w16="http://schemas.microsoft.com/office/word/2018/wordml" xmlns:w16du="http://schemas.microsoft.com/office/word/2023/wordml/word16du" xmlns:w16sdtdh="http://schemas.microsoft.com/office/word/2020/wordml/sdtdatahash" xmlns:w16se="http://schemas.microsoft.com/office/word/2015/wordml/symex" xmlns:wpg="http://schemas.microsoft.com/office/word/2010/wordprocessingGroup" xmlns:wpi="http://schemas.microsoft.com/office/word/2010/wordprocessingInk" xmlns:wne="http://schemas.microsoft.com/office/word/2006/wordml" xmlns:wps="http://schemas.microsoft.com/office/word/2010/wordprocessingShape" mc:Ignorable="w14 w15 w16se w16cid w16 w16cex w16sdtdh w16du wp14">
   <w:sdt>
     <w:sdtPr>
       <w:id w:val="1354148708"/>
@@ -4774,7 +5521,7 @@
 </file>
 
 <file path=word/footer2.xml><?xml version="1.0" encoding="utf-8"?>
-<w:ftr xmlns:wpc="http://schemas.microsoft.com/office/word/2010/wordprocessingCanvas" xmlns:cx="http://schemas.microsoft.com/office/drawing/2014/chartex" xmlns:cx1="http://schemas.microsoft.com/office/drawing/2015/9/8/chartex" xmlns:mc="http://schemas.openxmlformats.org/markup-compatibility/2006" xmlns:o="urn:schemas-microsoft-com:office:office" xmlns:r="http://schemas.openxmlformats.org/officeDocument/2006/relationships" xmlns:m="http://schemas.openxmlformats.org/officeDocument/2006/math" xmlns:v="urn:schemas-microsoft-com:vml" xmlns:wp14="http://schemas.microsoft.com/office/word/2010/wordprocessingDrawing" xmlns:wp="http://schemas.openxmlformats.org/drawingml/2006/wordprocessingDrawing" xmlns:w10="urn:schemas-microsoft-com:office:word" xmlns:w="http://schemas.openxmlformats.org/wordprocessingml/2006/main" xmlns:w14="http://schemas.microsoft.com/office/word/2010/wordml" xmlns:w15="http://schemas.microsoft.com/office/word/2012/wordml" xmlns:w16se="http://schemas.microsoft.com/office/word/2015/wordml/symex" xmlns:wpg="http://schemas.microsoft.com/office/word/2010/wordprocessingGroup" xmlns:wpi="http://schemas.microsoft.com/office/word/2010/wordprocessingInk" xmlns:wne="http://schemas.microsoft.com/office/word/2006/wordml" xmlns:wps="http://schemas.microsoft.com/office/word/2010/wordprocessingShape" mc:Ignorable="w14 w15 w16se wp14">
+<w:ftr xmlns:wpc="http://schemas.microsoft.com/office/word/2010/wordprocessingCanvas" xmlns:cx="http://schemas.microsoft.com/office/drawing/2014/chartex" xmlns:cx1="http://schemas.microsoft.com/office/drawing/2015/9/8/chartex" xmlns:cx2="http://schemas.microsoft.com/office/drawing/2015/10/21/chartex" xmlns:cx3="http://schemas.microsoft.com/office/drawing/2016/5/9/chartex" xmlns:cx4="http://schemas.microsoft.com/office/drawing/2016/5/10/chartex" xmlns:cx5="http://schemas.microsoft.com/office/drawing/2016/5/11/chartex" xmlns:cx6="http://schemas.microsoft.com/office/drawing/2016/5/12/chartex" xmlns:cx7="http://schemas.microsoft.com/office/drawing/2016/5/13/chartex" xmlns:cx8="http://schemas.microsoft.com/office/drawing/2016/5/14/chartex" xmlns:mc="http://schemas.openxmlformats.org/markup-compatibility/2006" xmlns:aink="http://schemas.microsoft.com/office/drawing/2016/ink" xmlns:am3d="http://schemas.microsoft.com/office/drawing/2017/model3d" xmlns:o="urn:schemas-microsoft-com:office:office" xmlns:oel="http://schemas.microsoft.com/office/2019/extlst" xmlns:r="http://schemas.openxmlformats.org/officeDocument/2006/relationships" xmlns:m="http://schemas.openxmlformats.org/officeDocument/2006/math" xmlns:v="urn:schemas-microsoft-com:vml" xmlns:wp14="http://schemas.microsoft.com/office/word/2010/wordprocessingDrawing" xmlns:wp="http://schemas.openxmlformats.org/drawingml/2006/wordprocessingDrawing" xmlns:w10="urn:schemas-microsoft-com:office:word" xmlns:w="http://schemas.openxmlformats.org/wordprocessingml/2006/main" xmlns:w14="http://schemas.microsoft.com/office/word/2010/wordml" xmlns:w15="http://schemas.microsoft.com/office/word/2012/wordml" xmlns:w16cex="http://schemas.microsoft.com/office/word/2018/wordml/cex" xmlns:w16cid="http://schemas.microsoft.com/office/word/2016/wordml/cid" xmlns:w16="http://schemas.microsoft.com/office/word/2018/wordml" xmlns:w16du="http://schemas.microsoft.com/office/word/2023/wordml/word16du" xmlns:w16sdtdh="http://schemas.microsoft.com/office/word/2020/wordml/sdtdatahash" xmlns:w16se="http://schemas.microsoft.com/office/word/2015/wordml/symex" xmlns:wpg="http://schemas.microsoft.com/office/word/2010/wordprocessingGroup" xmlns:wpi="http://schemas.microsoft.com/office/word/2010/wordprocessingInk" xmlns:wne="http://schemas.microsoft.com/office/word/2006/wordml" xmlns:wps="http://schemas.microsoft.com/office/word/2010/wordprocessingShape" mc:Ignorable="w14 w15 w16se w16cid w16 w16cex w16sdtdh w16du wp14">
   <w:sdt>
     <w:sdtPr>
       <w:id w:val="1060448477"/>
@@ -4828,7 +5575,7 @@
 </file>
 
 <file path=word/footnotes.xml><?xml version="1.0" encoding="utf-8"?>
-<w:footnotes xmlns:wpc="http://schemas.microsoft.com/office/word/2010/wordprocessingCanvas" xmlns:cx="http://schemas.microsoft.com/office/drawing/2014/chartex" xmlns:cx1="http://schemas.microsoft.com/office/drawing/2015/9/8/chartex" xmlns:mc="http://schemas.openxmlformats.org/markup-compatibility/2006" xmlns:o="urn:schemas-microsoft-com:office:office" xmlns:r="http://schemas.openxmlformats.org/officeDocument/2006/relationships" xmlns:m="http://schemas.openxmlformats.org/officeDocument/2006/math" xmlns:v="urn:schemas-microsoft-com:vml" xmlns:wp14="http://schemas.microsoft.com/office/word/2010/wordprocessingDrawing" xmlns:wp="http://schemas.openxmlformats.org/drawingml/2006/wordprocessingDrawing" xmlns:w10="urn:schemas-microsoft-com:office:word" xmlns:w="http://schemas.openxmlformats.org/wordprocessingml/2006/main" xmlns:w14="http://schemas.microsoft.com/office/word/2010/wordml" xmlns:w15="http://schemas.microsoft.com/office/word/2012/wordml" xmlns:w16se="http://schemas.microsoft.com/office/word/2015/wordml/symex" xmlns:wpg="http://schemas.microsoft.com/office/word/2010/wordprocessingGroup" xmlns:wpi="http://schemas.microsoft.com/office/word/2010/wordprocessingInk" xmlns:wne="http://schemas.microsoft.com/office/word/2006/wordml" xmlns:wps="http://schemas.microsoft.com/office/word/2010/wordprocessingShape" mc:Ignorable="w14 w15 w16se wp14">
+<w:footnotes xmlns:wpc="http://schemas.microsoft.com/office/word/2010/wordprocessingCanvas" xmlns:cx="http://schemas.microsoft.com/office/drawing/2014/chartex" xmlns:cx1="http://schemas.microsoft.com/office/drawing/2015/9/8/chartex" xmlns:cx2="http://schemas.microsoft.com/office/drawing/2015/10/21/chartex" xmlns:cx3="http://schemas.microsoft.com/office/drawing/2016/5/9/chartex" xmlns:cx4="http://schemas.microsoft.com/office/drawing/2016/5/10/chartex" xmlns:cx5="http://schemas.microsoft.com/office/drawing/2016/5/11/chartex" xmlns:cx6="http://schemas.microsoft.com/office/drawing/2016/5/12/chartex" xmlns:cx7="http://schemas.microsoft.com/office/drawing/2016/5/13/chartex" xmlns:cx8="http://schemas.microsoft.com/office/drawing/2016/5/14/chartex" xmlns:mc="http://schemas.openxmlformats.org/markup-compatibility/2006" xmlns:aink="http://schemas.microsoft.com/office/drawing/2016/ink" xmlns:am3d="http://schemas.microsoft.com/office/drawing/2017/model3d" xmlns:o="urn:schemas-microsoft-com:office:office" xmlns:oel="http://schemas.microsoft.com/office/2019/extlst" xmlns:r="http://schemas.openxmlformats.org/officeDocument/2006/relationships" xmlns:m="http://schemas.openxmlformats.org/officeDocument/2006/math" xmlns:v="urn:schemas-microsoft-com:vml" xmlns:wp14="http://schemas.microsoft.com/office/word/2010/wordprocessingDrawing" xmlns:wp="http://schemas.openxmlformats.org/drawingml/2006/wordprocessingDrawing" xmlns:w10="urn:schemas-microsoft-com:office:word" xmlns:w="http://schemas.openxmlformats.org/wordprocessingml/2006/main" xmlns:w14="http://schemas.microsoft.com/office/word/2010/wordml" xmlns:w15="http://schemas.microsoft.com/office/word/2012/wordml" xmlns:w16cex="http://schemas.microsoft.com/office/word/2018/wordml/cex" xmlns:w16cid="http://schemas.microsoft.com/office/word/2016/wordml/cid" xmlns:w16="http://schemas.microsoft.com/office/word/2018/wordml" xmlns:w16du="http://schemas.microsoft.com/office/word/2023/wordml/word16du" xmlns:w16sdtdh="http://schemas.microsoft.com/office/word/2020/wordml/sdtdatahash" xmlns:w16se="http://schemas.microsoft.com/office/word/2015/wordml/symex" xmlns:wpg="http://schemas.microsoft.com/office/word/2010/wordprocessingGroup" xmlns:wpi="http://schemas.microsoft.com/office/word/2010/wordprocessingInk" xmlns:wne="http://schemas.microsoft.com/office/word/2006/wordml" xmlns:wps="http://schemas.microsoft.com/office/word/2010/wordprocessingShape" mc:Ignorable="w14 w15 w16se w16cid w16 w16cex w16sdtdh w16du wp14">
   <w:footnote w:type="separator" w:id="-1">
     <w:p>
       <w:r>
@@ -4847,7 +5594,7 @@
 </file>
 
 <file path=word/numbering.xml><?xml version="1.0" encoding="utf-8"?>
-<w:numbering xmlns:wpc="http://schemas.microsoft.com/office/word/2010/wordprocessingCanvas" xmlns:cx="http://schemas.microsoft.com/office/drawing/2014/chartex" xmlns:cx1="http://schemas.microsoft.com/office/drawing/2015/9/8/chartex" xmlns:mc="http://schemas.openxmlformats.org/markup-compatibility/2006" xmlns:o="urn:schemas-microsoft-com:office:office" xmlns:r="http://schemas.openxmlformats.org/officeDocument/2006/relationships" xmlns:m="http://schemas.openxmlformats.org/officeDocument/2006/math" xmlns:v="urn:schemas-microsoft-com:vml" xmlns:wp14="http://schemas.microsoft.com/office/word/2010/wordprocessingDrawing" xmlns:wp="http://schemas.openxmlformats.org/drawingml/2006/wordprocessingDrawing" xmlns:w10="urn:schemas-microsoft-com:office:word" xmlns:w="http://schemas.openxmlformats.org/wordprocessingml/2006/main" xmlns:w14="http://schemas.microsoft.com/office/word/2010/wordml" xmlns:w15="http://schemas.microsoft.com/office/word/2012/wordml" xmlns:w16se="http://schemas.microsoft.com/office/word/2015/wordml/symex" xmlns:wpg="http://schemas.microsoft.com/office/word/2010/wordprocessingGroup" xmlns:wpi="http://schemas.microsoft.com/office/word/2010/wordprocessingInk" xmlns:wne="http://schemas.microsoft.com/office/word/2006/wordml" xmlns:wps="http://schemas.microsoft.com/office/word/2010/wordprocessingShape" mc:Ignorable="w14 w15 w16se wp14">
+<w:numbering xmlns:wpc="http://schemas.microsoft.com/office/word/2010/wordprocessingCanvas" xmlns:cx="http://schemas.microsoft.com/office/drawing/2014/chartex" xmlns:cx1="http://schemas.microsoft.com/office/drawing/2015/9/8/chartex" xmlns:cx2="http://schemas.microsoft.com/office/drawing/2015/10/21/chartex" xmlns:cx3="http://schemas.microsoft.com/office/drawing/2016/5/9/chartex" xmlns:cx4="http://schemas.microsoft.com/office/drawing/2016/5/10/chartex" xmlns:cx5="http://schemas.microsoft.com/office/drawing/2016/5/11/chartex" xmlns:cx6="http://schemas.microsoft.com/office/drawing/2016/5/12/chartex" xmlns:cx7="http://schemas.microsoft.com/office/drawing/2016/5/13/chartex" xmlns:cx8="http://schemas.microsoft.com/office/drawing/2016/5/14/chartex" xmlns:mc="http://schemas.openxmlformats.org/markup-compatibility/2006" xmlns:aink="http://schemas.microsoft.com/office/drawing/2016/ink" xmlns:am3d="http://schemas.microsoft.com/office/drawing/2017/model3d" xmlns:o="urn:schemas-microsoft-com:office:office" xmlns:oel="http://schemas.microsoft.com/office/2019/extlst" xmlns:r="http://schemas.openxmlformats.org/officeDocument/2006/relationships" xmlns:m="http://schemas.openxmlformats.org/officeDocument/2006/math" xmlns:v="urn:schemas-microsoft-com:vml" xmlns:wp14="http://schemas.microsoft.com/office/word/2010/wordprocessingDrawing" xmlns:wp="http://schemas.openxmlformats.org/drawingml/2006/wordprocessingDrawing" xmlns:w10="urn:schemas-microsoft-com:office:word" xmlns:w="http://schemas.openxmlformats.org/wordprocessingml/2006/main" xmlns:w14="http://schemas.microsoft.com/office/word/2010/wordml" xmlns:w15="http://schemas.microsoft.com/office/word/2012/wordml" xmlns:w16cex="http://schemas.microsoft.com/office/word/2018/wordml/cex" xmlns:w16cid="http://schemas.microsoft.com/office/word/2016/wordml/cid" xmlns:w16="http://schemas.microsoft.com/office/word/2018/wordml" xmlns:w16du="http://schemas.microsoft.com/office/word/2023/wordml/word16du" xmlns:w16sdtdh="http://schemas.microsoft.com/office/word/2020/wordml/sdtdatahash" xmlns:w16se="http://schemas.microsoft.com/office/word/2015/wordml/symex" xmlns:wpg="http://schemas.microsoft.com/office/word/2010/wordprocessingGroup" xmlns:wpi="http://schemas.microsoft.com/office/word/2010/wordprocessingInk" xmlns:wne="http://schemas.microsoft.com/office/word/2006/wordml" xmlns:wps="http://schemas.microsoft.com/office/word/2010/wordprocessingShape" mc:Ignorable="w14 w15 w16se w16cid w16 w16cex w16sdtdh w16du wp14">
   <w:abstractNum w:abstractNumId="0" w15:restartNumberingAfterBreak="0">
     <w:nsid w:val="28D94FAE"/>
     <w:multiLevelType w:val="multilevel"/>
@@ -5837,47 +6584,47 @@
       </w:pPr>
     </w:lvl>
   </w:abstractNum>
-  <w:num w:numId="1">
+  <w:num w:numId="1" w16cid:durableId="610093668">
     <w:abstractNumId w:val="2"/>
   </w:num>
-  <w:num w:numId="2">
+  <w:num w:numId="2" w16cid:durableId="655457516">
     <w:abstractNumId w:val="3"/>
   </w:num>
-  <w:num w:numId="3">
+  <w:num w:numId="3" w16cid:durableId="497575953">
     <w:abstractNumId w:val="6"/>
   </w:num>
-  <w:num w:numId="4">
+  <w:num w:numId="4" w16cid:durableId="1177844229">
     <w:abstractNumId w:val="8"/>
   </w:num>
-  <w:num w:numId="5">
+  <w:num w:numId="5" w16cid:durableId="343288529">
     <w:abstractNumId w:val="4"/>
   </w:num>
-  <w:num w:numId="6">
+  <w:num w:numId="6" w16cid:durableId="947195277">
     <w:abstractNumId w:val="9"/>
   </w:num>
-  <w:num w:numId="7">
+  <w:num w:numId="7" w16cid:durableId="35397880">
     <w:abstractNumId w:val="5"/>
   </w:num>
-  <w:num w:numId="8">
+  <w:num w:numId="8" w16cid:durableId="1633098247">
     <w:abstractNumId w:val="9"/>
     <w:lvlOverride w:ilvl="0">
       <w:startOverride w:val="1"/>
     </w:lvlOverride>
   </w:num>
-  <w:num w:numId="9">
+  <w:num w:numId="9" w16cid:durableId="522330738">
     <w:abstractNumId w:val="7"/>
   </w:num>
-  <w:num w:numId="10">
+  <w:num w:numId="10" w16cid:durableId="2049715595">
     <w:abstractNumId w:val="0"/>
   </w:num>
-  <w:num w:numId="11">
+  <w:num w:numId="11" w16cid:durableId="481509226">
     <w:abstractNumId w:val="1"/>
   </w:num>
 </w:numbering>
 </file>
 
 <file path=word/styles.xml><?xml version="1.0" encoding="utf-8"?>
-<w:styles xmlns:mc="http://schemas.openxmlformats.org/markup-compatibility/2006" xmlns:r="http://schemas.openxmlformats.org/officeDocument/2006/relationships" xmlns:w="http://schemas.openxmlformats.org/wordprocessingml/2006/main" xmlns:w14="http://schemas.microsoft.com/office/word/2010/wordml" xmlns:w15="http://schemas.microsoft.com/office/word/2012/wordml" xmlns:w16se="http://schemas.microsoft.com/office/word/2015/wordml/symex" mc:Ignorable="w14 w15 w16se">
+<w:styles xmlns:mc="http://schemas.openxmlformats.org/markup-compatibility/2006" xmlns:r="http://schemas.openxmlformats.org/officeDocument/2006/relationships" xmlns:w="http://schemas.openxmlformats.org/wordprocessingml/2006/main" xmlns:w14="http://schemas.microsoft.com/office/word/2010/wordml" xmlns:w15="http://schemas.microsoft.com/office/word/2012/wordml" xmlns:w16cex="http://schemas.microsoft.com/office/word/2018/wordml/cex" xmlns:w16cid="http://schemas.microsoft.com/office/word/2016/wordml/cid" xmlns:w16="http://schemas.microsoft.com/office/word/2018/wordml" xmlns:w16du="http://schemas.microsoft.com/office/word/2023/wordml/word16du" xmlns:w16sdtdh="http://schemas.microsoft.com/office/word/2020/wordml/sdtdatahash" xmlns:w16se="http://schemas.microsoft.com/office/word/2015/wordml/symex" mc:Ignorable="w14 w15 w16se w16cid w16 w16cex w16sdtdh w16du">
   <w:docDefaults>
     <w:rPrDefault>
       <w:rPr>
@@ -5893,7 +6640,7 @@
       </w:pPr>
     </w:pPrDefault>
   </w:docDefaults>
-  <w:latentStyles w:defLockedState="0" w:defUIPriority="99" w:defSemiHidden="0" w:defUnhideWhenUsed="0" w:defQFormat="0" w:count="371">
+  <w:latentStyles w:defLockedState="0" w:defUIPriority="99" w:defSemiHidden="0" w:defUnhideWhenUsed="0" w:defQFormat="0" w:count="376">
     <w:lsdException w:name="Normal" w:uiPriority="0" w:qFormat="1"/>
     <w:lsdException w:name="heading 1" w:uiPriority="9" w:qFormat="1"/>
     <w:lsdException w:name="heading 2" w:semiHidden="1" w:uiPriority="9" w:unhideWhenUsed="1" w:qFormat="1"/>
@@ -6265,6 +7012,11 @@
     <w:lsdException w:name="List Table 5 Dark Accent 6" w:uiPriority="50"/>
     <w:lsdException w:name="List Table 6 Colorful Accent 6" w:uiPriority="51"/>
     <w:lsdException w:name="List Table 7 Colorful Accent 6" w:uiPriority="52"/>
+    <w:lsdException w:name="Mention" w:semiHidden="1" w:unhideWhenUsed="1"/>
+    <w:lsdException w:name="Smart Hyperlink" w:semiHidden="1" w:unhideWhenUsed="1"/>
+    <w:lsdException w:name="Hashtag" w:semiHidden="1" w:unhideWhenUsed="1"/>
+    <w:lsdException w:name="Unresolved Mention" w:semiHidden="1" w:unhideWhenUsed="1"/>
+    <w:lsdException w:name="Smart Link" w:semiHidden="1" w:unhideWhenUsed="1"/>
   </w:latentStyles>
   <w:style w:type="paragraph" w:default="1" w:styleId="Normal">
     <w:name w:val="Normal"/>
@@ -7576,6 +8328,12 @@
 </file>
 
 <file path=customXml/item1.xml><?xml version="1.0" encoding="utf-8"?>
+<p:properties xmlns:p="http://schemas.microsoft.com/office/2006/metadata/properties" xmlns:xsi="http://www.w3.org/2001/XMLSchema-instance" xmlns:pc="http://schemas.microsoft.com/office/infopath/2007/PartnerControls">
+  <documentManagement/>
+</p:properties>
+</file>
+
+<file path=customXml/item2.xml><?xml version="1.0" encoding="utf-8"?>
 <?mso-contentType ?>
 <FormTemplates xmlns="http://schemas.microsoft.com/sharepoint/v3/contenttype/forms">
   <Display>DocumentLibraryForm</Display>
@@ -7584,13 +8342,11 @@
 </FormTemplates>
 </file>
 
-<file path=customXml/item2.xml><?xml version="1.0" encoding="utf-8"?>
-<p:properties xmlns:p="http://schemas.microsoft.com/office/2006/metadata/properties" xmlns:xsi="http://www.w3.org/2001/XMLSchema-instance" xmlns:pc="http://schemas.microsoft.com/office/infopath/2007/PartnerControls">
-  <documentManagement/>
-</p:properties>
+<file path=customXml/item3.xml><?xml version="1.0" encoding="utf-8"?>
+<b:Sources xmlns:b="http://schemas.openxmlformats.org/officeDocument/2006/bibliography" xmlns="http://schemas.openxmlformats.org/officeDocument/2006/bibliography" SelectedStyle="\APA.XSL" StyleName="APA"/>
 </file>
 
-<file path=customXml/item3.xml><?xml version="1.0" encoding="utf-8"?>
+<file path=customXml/item4.xml><?xml version="1.0" encoding="utf-8"?>
 <ct:contentTypeSchema xmlns:ct="http://schemas.microsoft.com/office/2006/metadata/contentType" xmlns:ma="http://schemas.microsoft.com/office/2006/metadata/properties/metaAttributes" ct:_="" ma:_="" ma:contentTypeName="Document" ma:contentTypeID="0x01010032DA23BDDEDCF84FA43ACA8E093D373E" ma:contentTypeVersion="14" ma:contentTypeDescription="Create a new document." ma:contentTypeScope="" ma:versionID="44c707b0ff588130703c9cd71aead9c4">
   <xsd:schema xmlns:xsd="http://www.w3.org/2001/XMLSchema" xmlns:xs="http://www.w3.org/2001/XMLSchema" xmlns:p="http://schemas.microsoft.com/office/2006/metadata/properties" xmlns:ns3="7c3351b3-b095-4105-beca-1a7a5e94f760" xmlns:ns4="4440c7ee-7d73-4301-94e7-452e41ddb298" targetNamespace="http://schemas.microsoft.com/office/2006/metadata/properties" ma:root="true" ma:fieldsID="9faaf5727bf5e199f1c03ae0870e6c53" ns3:_="" ns4:_="">
     <xsd:import namespace="7c3351b3-b095-4105-beca-1a7a5e94f760"/>
@@ -7819,11 +8575,16 @@
 </ct:contentTypeSchema>
 </file>
 
-<file path=customXml/item4.xml><?xml version="1.0" encoding="utf-8"?>
-<b:Sources xmlns:b="http://schemas.openxmlformats.org/officeDocument/2006/bibliography" xmlns="http://schemas.openxmlformats.org/officeDocument/2006/bibliography" SelectedStyle="\APA.XSL" StyleName="APA"/>
+<file path=customXml/itemProps1.xml><?xml version="1.0" encoding="utf-8"?>
+<ds:datastoreItem xmlns:ds="http://schemas.openxmlformats.org/officeDocument/2006/customXml" ds:itemID="{B263B6A7-AE74-40F5-976A-2F5402289704}">
+  <ds:schemaRefs>
+    <ds:schemaRef ds:uri="http://schemas.microsoft.com/office/2006/metadata/properties"/>
+    <ds:schemaRef ds:uri="http://schemas.microsoft.com/office/infopath/2007/PartnerControls"/>
+  </ds:schemaRefs>
+</ds:datastoreItem>
 </file>
 
-<file path=customXml/itemProps1.xml><?xml version="1.0" encoding="utf-8"?>
+<file path=customXml/itemProps2.xml><?xml version="1.0" encoding="utf-8"?>
 <ds:datastoreItem xmlns:ds="http://schemas.openxmlformats.org/officeDocument/2006/customXml" ds:itemID="{1A97278F-EDB7-4DBC-98F9-C46D119406D5}">
   <ds:schemaRefs>
     <ds:schemaRef ds:uri="http://schemas.microsoft.com/sharepoint/v3/contenttype/forms"/>
@@ -7831,24 +8592,15 @@
 </ds:datastoreItem>
 </file>
 
-<file path=customXml/itemProps2.xml><?xml version="1.0" encoding="utf-8"?>
-<ds:datastoreItem xmlns:ds="http://schemas.openxmlformats.org/officeDocument/2006/customXml" ds:itemID="{B263B6A7-AE74-40F5-976A-2F5402289704}">
+<file path=customXml/itemProps3.xml><?xml version="1.0" encoding="utf-8"?>
+<ds:datastoreItem xmlns:ds="http://schemas.openxmlformats.org/officeDocument/2006/customXml" ds:itemID="{DD0F2011-EA0C-41D5-9933-58180E1DDDAB}">
   <ds:schemaRefs>
-    <ds:schemaRef ds:uri="http://purl.org/dc/dcmitype/"/>
-    <ds:schemaRef ds:uri="http://schemas.microsoft.com/office/infopath/2007/PartnerControls"/>
-    <ds:schemaRef ds:uri="http://purl.org/dc/elements/1.1/"/>
-    <ds:schemaRef ds:uri="http://schemas.microsoft.com/office/2006/metadata/properties"/>
-    <ds:schemaRef ds:uri="http://schemas.microsoft.com/office/2006/documentManagement/types"/>
-    <ds:schemaRef ds:uri="7c3351b3-b095-4105-beca-1a7a5e94f760"/>
-    <ds:schemaRef ds:uri="http://purl.org/dc/terms/"/>
-    <ds:schemaRef ds:uri="http://schemas.openxmlformats.org/package/2006/metadata/core-properties"/>
-    <ds:schemaRef ds:uri="4440c7ee-7d73-4301-94e7-452e41ddb298"/>
-    <ds:schemaRef ds:uri="http://www.w3.org/XML/1998/namespace"/>
+    <ds:schemaRef ds:uri="http://schemas.openxmlformats.org/officeDocument/2006/bibliography"/>
   </ds:schemaRefs>
 </ds:datastoreItem>
 </file>
 
-<file path=customXml/itemProps3.xml><?xml version="1.0" encoding="utf-8"?>
+<file path=customXml/itemProps4.xml><?xml version="1.0" encoding="utf-8"?>
 <ds:datastoreItem xmlns:ds="http://schemas.openxmlformats.org/officeDocument/2006/customXml" ds:itemID="{70920186-86F9-46ED-8938-093D9E3F731C}">
   <ds:schemaRefs>
     <ds:schemaRef ds:uri="http://schemas.microsoft.com/office/2006/metadata/contentType"/>
@@ -7865,12 +8617,4 @@
     <ds:schemaRef ds:uri="http://schemas.microsoft.com/internal/obd"/>
   </ds:schemaRefs>
 </ds:datastoreItem>
-</file>
-
-<file path=customXml/itemProps4.xml><?xml version="1.0" encoding="utf-8"?>
-<ds:datastoreItem xmlns:ds="http://schemas.openxmlformats.org/officeDocument/2006/customXml" ds:itemID="{DD0F2011-EA0C-41D5-9933-58180E1DDDAB}">
-  <ds:schemaRefs>
-    <ds:schemaRef ds:uri="http://schemas.openxmlformats.org/officeDocument/2006/bibliography"/>
-  </ds:schemaRefs>
-</ds:datastoreItem>
 </file>
</xml_diff>